<commit_message>
clean up and submit PA3
</commit_message>
<xml_diff>
--- a/docs/requirements/ktpm1_Group06_use_case_specification_v2.docx
+++ b/docs/requirements/ktpm1_Group06_use_case_specification_v2.docx
@@ -1,6 +1,6 @@
 
 <file path=word/document.xml><?xml version="1.0" encoding="utf-8"?>
-<w:document xmlns:wpc="http://schemas.microsoft.com/office/word/2010/wordprocessingCanvas" xmlns:cx="http://schemas.microsoft.com/office/drawing/2014/chartex" xmlns:cx1="http://schemas.microsoft.com/office/drawing/2015/9/8/chartex" xmlns:cx2="http://schemas.microsoft.com/office/drawing/2015/10/21/chartex" xmlns:cx3="http://schemas.microsoft.com/office/drawing/2016/5/9/chartex" xmlns:cx4="http://schemas.microsoft.com/office/drawing/2016/5/10/chartex" xmlns:cx5="http://schemas.microsoft.com/office/drawing/2016/5/11/chartex" xmlns:cx6="http://schemas.microsoft.com/office/drawing/2016/5/12/chartex" xmlns:cx7="http://schemas.microsoft.com/office/drawing/2016/5/13/chartex" xmlns:cx8="http://schemas.microsoft.com/office/drawing/2016/5/14/chartex" xmlns:mc="http://schemas.openxmlformats.org/markup-compatibility/2006" xmlns:aink="http://schemas.microsoft.com/office/drawing/2016/ink" xmlns:am3d="http://schemas.microsoft.com/office/drawing/2017/model3d" xmlns:o="urn:schemas-microsoft-com:office:office" xmlns:r="http://schemas.openxmlformats.org/officeDocument/2006/relationships" xmlns:m="http://schemas.openxmlformats.org/officeDocument/2006/math" xmlns:v="urn:schemas-microsoft-com:vml" xmlns:wp14="http://schemas.microsoft.com/office/word/2010/wordprocessingDrawing" xmlns:wp="http://schemas.openxmlformats.org/drawingml/2006/wordprocessingDrawing" xmlns:w10="urn:schemas-microsoft-com:office:word" xmlns:w="http://schemas.openxmlformats.org/wordprocessingml/2006/main" xmlns:w14="http://schemas.microsoft.com/office/word/2010/wordml" xmlns:w15="http://schemas.microsoft.com/office/word/2012/wordml" xmlns:w16cid="http://schemas.microsoft.com/office/word/2016/wordml/cid" xmlns:w16se="http://schemas.microsoft.com/office/word/2015/wordml/symex" xmlns:wpg="http://schemas.microsoft.com/office/word/2010/wordprocessingGroup" xmlns:wpi="http://schemas.microsoft.com/office/word/2010/wordprocessingInk" xmlns:wne="http://schemas.microsoft.com/office/word/2006/wordml" xmlns:wps="http://schemas.microsoft.com/office/word/2010/wordprocessingShape" mc:Ignorable="w14 w15 w16se w16cid wp14">
+<w:document xmlns:wpc="http://schemas.microsoft.com/office/word/2010/wordprocessingCanvas" xmlns:cx="http://schemas.microsoft.com/office/drawing/2014/chartex" xmlns:cx1="http://schemas.microsoft.com/office/drawing/2015/9/8/chartex" xmlns:cx2="http://schemas.microsoft.com/office/drawing/2015/10/21/chartex" xmlns:cx3="http://schemas.microsoft.com/office/drawing/2016/5/9/chartex" xmlns:cx4="http://schemas.microsoft.com/office/drawing/2016/5/10/chartex" xmlns:cx5="http://schemas.microsoft.com/office/drawing/2016/5/11/chartex" xmlns:cx6="http://schemas.microsoft.com/office/drawing/2016/5/12/chartex" xmlns:cx7="http://schemas.microsoft.com/office/drawing/2016/5/13/chartex" xmlns:cx8="http://schemas.microsoft.com/office/drawing/2016/5/14/chartex" xmlns:mc="http://schemas.openxmlformats.org/markup-compatibility/2006" xmlns:aink="http://schemas.microsoft.com/office/drawing/2016/ink" xmlns:am3d="http://schemas.microsoft.com/office/drawing/2017/model3d" xmlns:o="urn:schemas-microsoft-com:office:office" xmlns:r="http://schemas.openxmlformats.org/officeDocument/2006/relationships" xmlns:m="http://schemas.openxmlformats.org/officeDocument/2006/math" xmlns:v="urn:schemas-microsoft-com:vml" xmlns:wp14="http://schemas.microsoft.com/office/word/2010/wordprocessingDrawing" xmlns:wp="http://schemas.openxmlformats.org/drawingml/2006/wordprocessingDrawing" xmlns:w10="urn:schemas-microsoft-com:office:word" xmlns:w="http://schemas.openxmlformats.org/wordprocessingml/2006/main" xmlns:w14="http://schemas.microsoft.com/office/word/2010/wordml" xmlns:w15="http://schemas.microsoft.com/office/word/2012/wordml" xmlns:w16cex="http://schemas.microsoft.com/office/word/2018/wordml/cex" xmlns:w16cid="http://schemas.microsoft.com/office/word/2016/wordml/cid" xmlns:w16="http://schemas.microsoft.com/office/word/2018/wordml" xmlns:w16se="http://schemas.microsoft.com/office/word/2015/wordml/symex" xmlns:wpg="http://schemas.microsoft.com/office/word/2010/wordprocessingGroup" xmlns:wpi="http://schemas.microsoft.com/office/word/2010/wordprocessingInk" xmlns:wne="http://schemas.microsoft.com/office/word/2006/wordml" xmlns:wps="http://schemas.microsoft.com/office/word/2010/wordprocessingShape" mc:Ignorable="w14 w15 w16se w16cid w16 w16cex wp14">
   <w:body>
     <w:p>
       <w:pPr>
@@ -48,8 +48,6 @@
         </w:rPr>
         <w:t>2</w:t>
       </w:r>
-      <w:bookmarkStart w:id="0" w:name="_GoBack"/>
-      <w:bookmarkEnd w:id="0"/>
       <w:r>
         <w:rPr>
           <w:sz w:val="28"/>
@@ -463,7 +461,7 @@
         <w:rPr>
           <w:noProof/>
         </w:rPr>
-        <w:instrText xml:space="preserve"> PAGEREF _Toc57053967 \h </w:instrText>
+        <w:instrText xml:space="preserve"> PAGEREF _Toc58440505 \h </w:instrText>
       </w:r>
       <w:r>
         <w:rPr>
@@ -541,7 +539,7 @@
         <w:rPr>
           <w:noProof/>
         </w:rPr>
-        <w:instrText xml:space="preserve"> PAGEREF _Toc57053968 \h </w:instrText>
+        <w:instrText xml:space="preserve"> PAGEREF _Toc58440506 \h </w:instrText>
       </w:r>
       <w:r>
         <w:rPr>
@@ -617,7 +615,7 @@
         <w:rPr>
           <w:noProof/>
         </w:rPr>
-        <w:instrText xml:space="preserve"> PAGEREF _Toc57053969 \h </w:instrText>
+        <w:instrText xml:space="preserve"> PAGEREF _Toc58440507 \h </w:instrText>
       </w:r>
       <w:r>
         <w:rPr>
@@ -675,7 +673,7 @@
         <w:rPr>
           <w:noProof/>
         </w:rPr>
-        <w:t>Use-case: Create an account</w:t>
+        <w:t>Use-case: Edit profile</w:t>
       </w:r>
       <w:r>
         <w:rPr>
@@ -693,7 +691,7 @@
         <w:rPr>
           <w:noProof/>
         </w:rPr>
-        <w:instrText xml:space="preserve"> PAGEREF _Toc57053970 \h </w:instrText>
+        <w:instrText xml:space="preserve"> PAGEREF _Toc58440508 \h </w:instrText>
       </w:r>
       <w:r>
         <w:rPr>
@@ -751,7 +749,7 @@
         <w:rPr>
           <w:noProof/>
         </w:rPr>
-        <w:t>Use-case: Make purchase</w:t>
+        <w:t>Use-case: Create an account</w:t>
       </w:r>
       <w:r>
         <w:rPr>
@@ -769,7 +767,7 @@
         <w:rPr>
           <w:noProof/>
         </w:rPr>
-        <w:instrText xml:space="preserve"> PAGEREF _Toc57053971 \h </w:instrText>
+        <w:instrText xml:space="preserve"> PAGEREF _Toc58440509 \h </w:instrText>
       </w:r>
       <w:r>
         <w:rPr>
@@ -827,7 +825,7 @@
         <w:rPr>
           <w:noProof/>
         </w:rPr>
-        <w:t>Use-case: Search product</w:t>
+        <w:t>Use-case: Make purchase</w:t>
       </w:r>
       <w:r>
         <w:rPr>
@@ -845,7 +843,7 @@
         <w:rPr>
           <w:noProof/>
         </w:rPr>
-        <w:instrText xml:space="preserve"> PAGEREF _Toc57053972 \h </w:instrText>
+        <w:instrText xml:space="preserve"> PAGEREF _Toc58440510 \h </w:instrText>
       </w:r>
       <w:r>
         <w:rPr>
@@ -903,7 +901,7 @@
         <w:rPr>
           <w:noProof/>
         </w:rPr>
-        <w:t>Use-case: Browse product</w:t>
+        <w:t>Use-case: View order history</w:t>
       </w:r>
       <w:r>
         <w:rPr>
@@ -921,7 +919,7 @@
         <w:rPr>
           <w:noProof/>
         </w:rPr>
-        <w:instrText xml:space="preserve"> PAGEREF _Toc57053973 \h </w:instrText>
+        <w:instrText xml:space="preserve"> PAGEREF _Toc58440511 \h </w:instrText>
       </w:r>
       <w:r>
         <w:rPr>
@@ -979,7 +977,7 @@
         <w:rPr>
           <w:noProof/>
         </w:rPr>
-        <w:t>Use-case: View cart</w:t>
+        <w:t>Use-case: View product</w:t>
       </w:r>
       <w:r>
         <w:rPr>
@@ -997,7 +995,7 @@
         <w:rPr>
           <w:noProof/>
         </w:rPr>
-        <w:instrText xml:space="preserve"> PAGEREF _Toc57053974 \h </w:instrText>
+        <w:instrText xml:space="preserve"> PAGEREF _Toc58440512 \h </w:instrText>
       </w:r>
       <w:r>
         <w:rPr>
@@ -1055,7 +1053,7 @@
         <w:rPr>
           <w:noProof/>
         </w:rPr>
-        <w:t>Use-case: Edit product in cart</w:t>
+        <w:t>Use-case: Search product</w:t>
       </w:r>
       <w:r>
         <w:rPr>
@@ -1073,7 +1071,7 @@
         <w:rPr>
           <w:noProof/>
         </w:rPr>
-        <w:instrText xml:space="preserve"> PAGEREF _Toc57053975 \h </w:instrText>
+        <w:instrText xml:space="preserve"> PAGEREF _Toc58440513 \h </w:instrText>
       </w:r>
       <w:r>
         <w:rPr>
@@ -1131,7 +1129,7 @@
         <w:rPr>
           <w:noProof/>
         </w:rPr>
-        <w:t>Use-case: Remove product from cart</w:t>
+        <w:t>Use-case: Browse product</w:t>
       </w:r>
       <w:r>
         <w:rPr>
@@ -1149,7 +1147,7 @@
         <w:rPr>
           <w:noProof/>
         </w:rPr>
-        <w:instrText xml:space="preserve"> PAGEREF _Toc57053976 \h </w:instrText>
+        <w:instrText xml:space="preserve"> PAGEREF _Toc58440514 \h </w:instrText>
       </w:r>
       <w:r>
         <w:rPr>
@@ -1166,7 +1164,7 @@
         <w:rPr>
           <w:noProof/>
         </w:rPr>
-        <w:t>8</w:t>
+        <w:t>9</w:t>
       </w:r>
       <w:r>
         <w:rPr>
@@ -1207,7 +1205,7 @@
         <w:rPr>
           <w:noProof/>
         </w:rPr>
-        <w:t>Use-case: Add a product to cart</w:t>
+        <w:t>Use-case: View cart</w:t>
       </w:r>
       <w:r>
         <w:rPr>
@@ -1225,7 +1223,7 @@
         <w:rPr>
           <w:noProof/>
         </w:rPr>
-        <w:instrText xml:space="preserve"> PAGEREF _Toc57053977 \h </w:instrText>
+        <w:instrText xml:space="preserve"> PAGEREF _Toc58440515 \h </w:instrText>
       </w:r>
       <w:r>
         <w:rPr>
@@ -1242,7 +1240,7 @@
         <w:rPr>
           <w:noProof/>
         </w:rPr>
-        <w:t>8</w:t>
+        <w:t>9</w:t>
       </w:r>
       <w:r>
         <w:rPr>
@@ -1283,7 +1281,7 @@
         <w:rPr>
           <w:noProof/>
         </w:rPr>
-        <w:t>Use-case: Payment</w:t>
+        <w:t>Use-case: Edit product in cart</w:t>
       </w:r>
       <w:r>
         <w:rPr>
@@ -1301,7 +1299,7 @@
         <w:rPr>
           <w:noProof/>
         </w:rPr>
-        <w:instrText xml:space="preserve"> PAGEREF _Toc57053978 \h </w:instrText>
+        <w:instrText xml:space="preserve"> PAGEREF _Toc58440516 \h </w:instrText>
       </w:r>
       <w:r>
         <w:rPr>
@@ -1359,7 +1357,7 @@
         <w:rPr>
           <w:noProof/>
         </w:rPr>
-        <w:t>Use-case: Payment on delivery</w:t>
+        <w:t>Use-case: Remove product from cart</w:t>
       </w:r>
       <w:r>
         <w:rPr>
@@ -1377,7 +1375,7 @@
         <w:rPr>
           <w:noProof/>
         </w:rPr>
-        <w:instrText xml:space="preserve"> PAGEREF _Toc57053979 \h </w:instrText>
+        <w:instrText xml:space="preserve"> PAGEREF _Toc58440517 \h </w:instrText>
       </w:r>
       <w:r>
         <w:rPr>
@@ -1394,7 +1392,7 @@
         <w:rPr>
           <w:noProof/>
         </w:rPr>
-        <w:t>9</w:t>
+        <w:t>10</w:t>
       </w:r>
       <w:r>
         <w:rPr>
@@ -1435,7 +1433,7 @@
         <w:rPr>
           <w:noProof/>
         </w:rPr>
-        <w:t>Use-case: Payment online</w:t>
+        <w:t>Use-case: Add a product to cart</w:t>
       </w:r>
       <w:r>
         <w:rPr>
@@ -1453,7 +1451,7 @@
         <w:rPr>
           <w:noProof/>
         </w:rPr>
-        <w:instrText xml:space="preserve"> PAGEREF _Toc57053980 \h </w:instrText>
+        <w:instrText xml:space="preserve"> PAGEREF _Toc58440518 \h </w:instrText>
       </w:r>
       <w:r>
         <w:rPr>
@@ -1511,7 +1509,7 @@
         <w:rPr>
           <w:noProof/>
         </w:rPr>
-        <w:t>Use-case: Add new product</w:t>
+        <w:t>Use-case: Payment</w:t>
       </w:r>
       <w:r>
         <w:rPr>
@@ -1529,7 +1527,7 @@
         <w:rPr>
           <w:noProof/>
         </w:rPr>
-        <w:instrText xml:space="preserve"> PAGEREF _Toc57053981 \h </w:instrText>
+        <w:instrText xml:space="preserve"> PAGEREF _Toc58440519 \h </w:instrText>
       </w:r>
       <w:r>
         <w:rPr>
@@ -1546,7 +1544,7 @@
         <w:rPr>
           <w:noProof/>
         </w:rPr>
-        <w:t>11</w:t>
+        <w:t>10</w:t>
       </w:r>
       <w:r>
         <w:rPr>
@@ -1587,7 +1585,7 @@
         <w:rPr>
           <w:noProof/>
         </w:rPr>
-        <w:t>Use-case: Edit product</w:t>
+        <w:t>Use-case: Payment on delivery</w:t>
       </w:r>
       <w:r>
         <w:rPr>
@@ -1605,7 +1603,7 @@
         <w:rPr>
           <w:noProof/>
         </w:rPr>
-        <w:instrText xml:space="preserve"> PAGEREF _Toc57053982 \h </w:instrText>
+        <w:instrText xml:space="preserve"> PAGEREF _Toc58440520 \h </w:instrText>
       </w:r>
       <w:r>
         <w:rPr>
@@ -1663,7 +1661,7 @@
         <w:rPr>
           <w:noProof/>
         </w:rPr>
-        <w:t>Use-case: Delete product</w:t>
+        <w:t>Use-case: Payment online</w:t>
       </w:r>
       <w:r>
         <w:rPr>
@@ -1681,7 +1679,7 @@
         <w:rPr>
           <w:noProof/>
         </w:rPr>
-        <w:instrText xml:space="preserve"> PAGEREF _Toc57053983 \h </w:instrText>
+        <w:instrText xml:space="preserve"> PAGEREF _Toc58440521 \h </w:instrText>
       </w:r>
       <w:r>
         <w:rPr>
@@ -1708,23 +1706,251 @@
       </w:r>
     </w:p>
     <w:p>
-      <w:r>
+      <w:pPr>
+        <w:pStyle w:val="TOC2"/>
+        <w:tabs>
+          <w:tab w:val="left" w:pos="1200"/>
+        </w:tabs>
+        <w:rPr>
+          <w:rFonts w:asciiTheme="minorHAnsi" w:eastAsiaTheme="minorEastAsia" w:hAnsiTheme="minorHAnsi" w:cstheme="minorBidi"/>
+          <w:noProof/>
+          <w:sz w:val="22"/>
+          <w:szCs w:val="22"/>
+        </w:rPr>
+      </w:pPr>
+      <w:r>
+        <w:rPr>
+          <w:noProof/>
+        </w:rPr>
+        <w:t>2.16</w:t>
+      </w:r>
+      <w:r>
+        <w:rPr>
+          <w:rFonts w:asciiTheme="minorHAnsi" w:eastAsiaTheme="minorEastAsia" w:hAnsiTheme="minorHAnsi" w:cstheme="minorBidi"/>
+          <w:noProof/>
+          <w:sz w:val="22"/>
+          <w:szCs w:val="22"/>
+        </w:rPr>
+        <w:tab/>
+      </w:r>
+      <w:r>
+        <w:rPr>
+          <w:noProof/>
+        </w:rPr>
+        <w:t>Use-case: Add new product</w:t>
+      </w:r>
+      <w:r>
+        <w:rPr>
+          <w:noProof/>
+        </w:rPr>
+        <w:tab/>
+      </w:r>
+      <w:r>
+        <w:rPr>
+          <w:noProof/>
+        </w:rPr>
+        <w:fldChar w:fldCharType="begin"/>
+      </w:r>
+      <w:r>
+        <w:rPr>
+          <w:noProof/>
+        </w:rPr>
+        <w:instrText xml:space="preserve"> PAGEREF _Toc58440522 \h </w:instrText>
+      </w:r>
+      <w:r>
+        <w:rPr>
+          <w:noProof/>
+        </w:rPr>
+      </w:r>
+      <w:r>
+        <w:rPr>
+          <w:noProof/>
+        </w:rPr>
+        <w:fldChar w:fldCharType="separate"/>
+      </w:r>
+      <w:r>
+        <w:rPr>
+          <w:noProof/>
+        </w:rPr>
+        <w:t>12</w:t>
+      </w:r>
+      <w:r>
+        <w:rPr>
+          <w:noProof/>
+        </w:rPr>
         <w:fldChar w:fldCharType="end"/>
-      </w:r>
-      <w:r>
-        <w:br w:type="page"/>
       </w:r>
     </w:p>
     <w:p>
       <w:pPr>
+        <w:pStyle w:val="TOC2"/>
+        <w:tabs>
+          <w:tab w:val="left" w:pos="1200"/>
+        </w:tabs>
+        <w:rPr>
+          <w:rFonts w:asciiTheme="minorHAnsi" w:eastAsiaTheme="minorEastAsia" w:hAnsiTheme="minorHAnsi" w:cstheme="minorBidi"/>
+          <w:noProof/>
+          <w:sz w:val="22"/>
+          <w:szCs w:val="22"/>
+        </w:rPr>
+      </w:pPr>
+      <w:r>
+        <w:rPr>
+          <w:noProof/>
+        </w:rPr>
+        <w:t>2.17</w:t>
+      </w:r>
+      <w:r>
+        <w:rPr>
+          <w:rFonts w:asciiTheme="minorHAnsi" w:eastAsiaTheme="minorEastAsia" w:hAnsiTheme="minorHAnsi" w:cstheme="minorBidi"/>
+          <w:noProof/>
+          <w:sz w:val="22"/>
+          <w:szCs w:val="22"/>
+        </w:rPr>
+        <w:tab/>
+      </w:r>
+      <w:r>
+        <w:rPr>
+          <w:noProof/>
+        </w:rPr>
+        <w:t>Use-case: Edit product</w:t>
+      </w:r>
+      <w:r>
+        <w:rPr>
+          <w:noProof/>
+        </w:rPr>
+        <w:tab/>
+      </w:r>
+      <w:r>
+        <w:rPr>
+          <w:noProof/>
+        </w:rPr>
+        <w:fldChar w:fldCharType="begin"/>
+      </w:r>
+      <w:r>
+        <w:rPr>
+          <w:noProof/>
+        </w:rPr>
+        <w:instrText xml:space="preserve"> PAGEREF _Toc58440523 \h </w:instrText>
+      </w:r>
+      <w:r>
+        <w:rPr>
+          <w:noProof/>
+        </w:rPr>
+      </w:r>
+      <w:r>
+        <w:rPr>
+          <w:noProof/>
+        </w:rPr>
+        <w:fldChar w:fldCharType="separate"/>
+      </w:r>
+      <w:r>
+        <w:rPr>
+          <w:noProof/>
+        </w:rPr>
+        <w:t>12</w:t>
+      </w:r>
+      <w:r>
+        <w:rPr>
+          <w:noProof/>
+        </w:rPr>
+        <w:fldChar w:fldCharType="end"/>
+      </w:r>
+    </w:p>
+    <w:p>
+      <w:pPr>
+        <w:pStyle w:val="TOC2"/>
+        <w:tabs>
+          <w:tab w:val="left" w:pos="1200"/>
+        </w:tabs>
+        <w:rPr>
+          <w:rFonts w:asciiTheme="minorHAnsi" w:eastAsiaTheme="minorEastAsia" w:hAnsiTheme="minorHAnsi" w:cstheme="minorBidi"/>
+          <w:noProof/>
+          <w:sz w:val="22"/>
+          <w:szCs w:val="22"/>
+        </w:rPr>
+      </w:pPr>
+      <w:r>
+        <w:rPr>
+          <w:noProof/>
+        </w:rPr>
+        <w:t>2.18</w:t>
+      </w:r>
+      <w:r>
+        <w:rPr>
+          <w:rFonts w:asciiTheme="minorHAnsi" w:eastAsiaTheme="minorEastAsia" w:hAnsiTheme="minorHAnsi" w:cstheme="minorBidi"/>
+          <w:noProof/>
+          <w:sz w:val="22"/>
+          <w:szCs w:val="22"/>
+        </w:rPr>
+        <w:tab/>
+      </w:r>
+      <w:r>
+        <w:rPr>
+          <w:noProof/>
+        </w:rPr>
+        <w:t>Use-case: Delete product</w:t>
+      </w:r>
+      <w:r>
+        <w:rPr>
+          <w:noProof/>
+        </w:rPr>
+        <w:tab/>
+      </w:r>
+      <w:r>
+        <w:rPr>
+          <w:noProof/>
+        </w:rPr>
+        <w:fldChar w:fldCharType="begin"/>
+      </w:r>
+      <w:r>
+        <w:rPr>
+          <w:noProof/>
+        </w:rPr>
+        <w:instrText xml:space="preserve"> PAGEREF _Toc58440524 \h </w:instrText>
+      </w:r>
+      <w:r>
+        <w:rPr>
+          <w:noProof/>
+        </w:rPr>
+      </w:r>
+      <w:r>
+        <w:rPr>
+          <w:noProof/>
+        </w:rPr>
+        <w:fldChar w:fldCharType="separate"/>
+      </w:r>
+      <w:r>
+        <w:rPr>
+          <w:noProof/>
+        </w:rPr>
+        <w:t>13</w:t>
+      </w:r>
+      <w:r>
+        <w:rPr>
+          <w:noProof/>
+        </w:rPr>
+        <w:fldChar w:fldCharType="end"/>
+      </w:r>
+    </w:p>
+    <w:p>
+      <w:r>
+        <w:fldChar w:fldCharType="end"/>
+      </w:r>
+      <w:r>
+        <w:br w:type="page"/>
+      </w:r>
+    </w:p>
+    <w:p>
+      <w:pPr>
         <w:pStyle w:val="Heading1"/>
       </w:pPr>
-      <w:bookmarkStart w:id="1" w:name="_Toc57053967"/>
+      <w:bookmarkStart w:id="0" w:name="_Toc58440505"/>
       <w:r>
         <w:lastRenderedPageBreak/>
         <w:t>Use-case Model</w:t>
       </w:r>
-      <w:bookmarkEnd w:id="1"/>
+      <w:bookmarkEnd w:id="0"/>
     </w:p>
     <w:p>
       <w:r>
@@ -2020,27 +2246,27 @@
       <w:pPr>
         <w:pStyle w:val="Heading1"/>
       </w:pPr>
-      <w:bookmarkStart w:id="2" w:name="_Toc57053968"/>
+      <w:bookmarkStart w:id="1" w:name="_Toc58440506"/>
       <w:r>
         <w:t xml:space="preserve">Use-case </w:t>
       </w:r>
       <w:r>
         <w:t>Specifications</w:t>
       </w:r>
-      <w:bookmarkEnd w:id="2"/>
+      <w:bookmarkEnd w:id="1"/>
     </w:p>
     <w:p>
       <w:pPr>
         <w:pStyle w:val="Heading2"/>
       </w:pPr>
-      <w:bookmarkStart w:id="3" w:name="_Toc57053969"/>
+      <w:bookmarkStart w:id="2" w:name="_Toc58440507"/>
       <w:r>
         <w:t xml:space="preserve">Use-case: </w:t>
       </w:r>
       <w:r>
         <w:t>Sign in</w:t>
       </w:r>
-      <w:bookmarkEnd w:id="3"/>
+      <w:bookmarkEnd w:id="2"/>
     </w:p>
     <w:p/>
     <w:tbl>
@@ -2385,15 +2611,15 @@
       <w:pPr>
         <w:pStyle w:val="Heading2"/>
       </w:pPr>
-      <w:bookmarkStart w:id="4" w:name="_Toc57053970"/>
-      <w:bookmarkStart w:id="5" w:name="_Hlk56505832"/>
+      <w:bookmarkStart w:id="3" w:name="_Hlk56505832"/>
+      <w:bookmarkStart w:id="4" w:name="_Toc58440508"/>
       <w:r>
         <w:t xml:space="preserve">Use-case: </w:t>
       </w:r>
+      <w:r>
+        <w:t>Edit profile</w:t>
+      </w:r>
       <w:bookmarkEnd w:id="4"/>
-      <w:r>
-        <w:t>Edit profile</w:t>
-      </w:r>
     </w:p>
     <w:tbl>
       <w:tblPr>
@@ -2738,9 +2964,11 @@
       <w:pPr>
         <w:pStyle w:val="Heading2"/>
       </w:pPr>
+      <w:bookmarkStart w:id="5" w:name="_Toc58440509"/>
       <w:r>
         <w:t>Use-case: Create an account</w:t>
       </w:r>
+      <w:bookmarkEnd w:id="5"/>
     </w:p>
     <w:p/>
     <w:tbl>
@@ -3104,14 +3332,14 @@
           </w:p>
         </w:tc>
       </w:tr>
-      <w:bookmarkEnd w:id="5"/>
+      <w:bookmarkEnd w:id="3"/>
     </w:tbl>
     <w:p/>
     <w:p>
       <w:pPr>
         <w:pStyle w:val="Heading2"/>
       </w:pPr>
-      <w:bookmarkStart w:id="6" w:name="_Toc57053971"/>
+      <w:bookmarkStart w:id="6" w:name="_Toc58440510"/>
       <w:r>
         <w:t>Use-case: Make purchase</w:t>
       </w:r>
@@ -3484,10 +3712,11 @@
       <w:pPr>
         <w:pStyle w:val="Heading2"/>
       </w:pPr>
-      <w:bookmarkStart w:id="7" w:name="_Toc57053972"/>
+      <w:bookmarkStart w:id="7" w:name="_Toc58440511"/>
       <w:r>
         <w:t>Use-case: View order history</w:t>
       </w:r>
+      <w:bookmarkEnd w:id="7"/>
     </w:p>
     <w:tbl>
       <w:tblPr>
@@ -3809,13 +4038,14 @@
       <w:pPr>
         <w:pStyle w:val="Heading2"/>
       </w:pPr>
+      <w:bookmarkStart w:id="8" w:name="_Toc58440512"/>
       <w:r>
         <w:t xml:space="preserve">Use-case: </w:t>
       </w:r>
-      <w:bookmarkEnd w:id="7"/>
       <w:r>
         <w:t>View product</w:t>
       </w:r>
+      <w:bookmarkEnd w:id="8"/>
     </w:p>
     <w:p/>
     <w:tbl>
@@ -3917,7 +4147,7 @@
               <w:pStyle w:val="ListParagraph"/>
               <w:numPr>
                 <w:ilvl w:val="0"/>
-                <w:numId w:val="11"/>
+                <w:numId w:val="42"/>
               </w:numPr>
               <w:spacing w:line="240" w:lineRule="auto"/>
             </w:pPr>
@@ -3930,7 +4160,7 @@
               <w:pStyle w:val="ListParagraph"/>
               <w:numPr>
                 <w:ilvl w:val="0"/>
-                <w:numId w:val="11"/>
+                <w:numId w:val="42"/>
               </w:numPr>
               <w:spacing w:line="240" w:lineRule="auto"/>
             </w:pPr>
@@ -3943,7 +4173,7 @@
               <w:pStyle w:val="ListParagraph"/>
               <w:numPr>
                 <w:ilvl w:val="0"/>
-                <w:numId w:val="11"/>
+                <w:numId w:val="42"/>
               </w:numPr>
               <w:spacing w:line="240" w:lineRule="auto"/>
             </w:pPr>
@@ -3998,7 +4228,7 @@
               <w:pStyle w:val="ListParagraph"/>
               <w:numPr>
                 <w:ilvl w:val="0"/>
-                <w:numId w:val="12"/>
+                <w:numId w:val="43"/>
               </w:numPr>
             </w:pPr>
             <w:r>
@@ -4010,7 +4240,7 @@
               <w:pStyle w:val="ListParagraph"/>
               <w:numPr>
                 <w:ilvl w:val="0"/>
-                <w:numId w:val="12"/>
+                <w:numId w:val="43"/>
               </w:numPr>
             </w:pPr>
             <w:r>
@@ -4079,9 +4309,11 @@
       <w:pPr>
         <w:pStyle w:val="Heading2"/>
       </w:pPr>
+      <w:bookmarkStart w:id="9" w:name="_Toc58440513"/>
       <w:r>
         <w:t>Use-case: Search product</w:t>
       </w:r>
+      <w:bookmarkEnd w:id="9"/>
     </w:p>
     <w:p/>
     <w:p/>
@@ -4184,7 +4416,7 @@
               <w:pStyle w:val="ListParagraph"/>
               <w:numPr>
                 <w:ilvl w:val="0"/>
-                <w:numId w:val="11"/>
+                <w:numId w:val="44"/>
               </w:numPr>
               <w:spacing w:line="240" w:lineRule="auto"/>
             </w:pPr>
@@ -4197,7 +4429,7 @@
               <w:pStyle w:val="ListParagraph"/>
               <w:numPr>
                 <w:ilvl w:val="0"/>
-                <w:numId w:val="11"/>
+                <w:numId w:val="44"/>
               </w:numPr>
               <w:spacing w:line="240" w:lineRule="auto"/>
             </w:pPr>
@@ -4210,7 +4442,7 @@
               <w:pStyle w:val="ListParagraph"/>
               <w:numPr>
                 <w:ilvl w:val="0"/>
-                <w:numId w:val="11"/>
+                <w:numId w:val="44"/>
               </w:numPr>
               <w:spacing w:line="240" w:lineRule="auto"/>
             </w:pPr>
@@ -4226,7 +4458,7 @@
               <w:pStyle w:val="ListParagraph"/>
               <w:numPr>
                 <w:ilvl w:val="0"/>
-                <w:numId w:val="11"/>
+                <w:numId w:val="44"/>
               </w:numPr>
               <w:spacing w:line="240" w:lineRule="auto"/>
             </w:pPr>
@@ -4257,7 +4489,7 @@
               <w:pStyle w:val="ListParagraph"/>
               <w:numPr>
                 <w:ilvl w:val="0"/>
-                <w:numId w:val="11"/>
+                <w:numId w:val="44"/>
               </w:numPr>
               <w:spacing w:line="240" w:lineRule="auto"/>
             </w:pPr>
@@ -4270,7 +4502,7 @@
               <w:pStyle w:val="ListParagraph"/>
               <w:numPr>
                 <w:ilvl w:val="0"/>
-                <w:numId w:val="11"/>
+                <w:numId w:val="44"/>
               </w:numPr>
               <w:spacing w:line="240" w:lineRule="auto"/>
             </w:pPr>
@@ -4332,7 +4564,7 @@
               <w:pStyle w:val="ListParagraph"/>
               <w:numPr>
                 <w:ilvl w:val="0"/>
-                <w:numId w:val="12"/>
+                <w:numId w:val="45"/>
               </w:numPr>
             </w:pPr>
             <w:r>
@@ -4350,7 +4582,7 @@
               <w:pStyle w:val="ListParagraph"/>
               <w:numPr>
                 <w:ilvl w:val="0"/>
-                <w:numId w:val="12"/>
+                <w:numId w:val="45"/>
               </w:numPr>
             </w:pPr>
             <w:r>
@@ -4425,11 +4657,11 @@
       <w:pPr>
         <w:pStyle w:val="Heading2"/>
       </w:pPr>
-      <w:bookmarkStart w:id="8" w:name="_Toc57053973"/>
+      <w:bookmarkStart w:id="10" w:name="_Toc58440514"/>
       <w:r>
         <w:t>Use-case: Browse product</w:t>
       </w:r>
-      <w:bookmarkEnd w:id="8"/>
+      <w:bookmarkEnd w:id="10"/>
     </w:p>
     <w:tbl>
       <w:tblPr>
@@ -4665,410 +4897,9 @@
       <w:pPr>
         <w:pStyle w:val="Heading2"/>
       </w:pPr>
-      <w:bookmarkStart w:id="9" w:name="_Toc57053974"/>
+      <w:bookmarkStart w:id="11" w:name="_Toc58440515"/>
       <w:r>
         <w:t>Use-case: View cart</w:t>
-      </w:r>
-      <w:bookmarkEnd w:id="9"/>
-    </w:p>
-    <w:tbl>
-      <w:tblPr>
-        <w:tblStyle w:val="TableGrid"/>
-        <w:tblW w:w="0" w:type="auto"/>
-        <w:tblLook w:val="04A0" w:firstRow="1" w:lastRow="0" w:firstColumn="1" w:lastColumn="0" w:noHBand="0" w:noVBand="1"/>
-      </w:tblPr>
-      <w:tblGrid>
-        <w:gridCol w:w="2056"/>
-        <w:gridCol w:w="7294"/>
-      </w:tblGrid>
-      <w:tr>
-        <w:tc>
-          <w:tcPr>
-            <w:tcW w:w="2056" w:type="dxa"/>
-          </w:tcPr>
-          <w:p>
-            <w:r>
-              <w:t>Use case Name</w:t>
-            </w:r>
-          </w:p>
-        </w:tc>
-        <w:tc>
-          <w:tcPr>
-            <w:tcW w:w="7294" w:type="dxa"/>
-          </w:tcPr>
-          <w:p>
-            <w:r>
-              <w:t>View cart</w:t>
-            </w:r>
-          </w:p>
-        </w:tc>
-      </w:tr>
-      <w:tr>
-        <w:tc>
-          <w:tcPr>
-            <w:tcW w:w="2056" w:type="dxa"/>
-          </w:tcPr>
-          <w:p>
-            <w:r>
-              <w:t>Brief description</w:t>
-            </w:r>
-          </w:p>
-        </w:tc>
-        <w:tc>
-          <w:tcPr>
-            <w:tcW w:w="7294" w:type="dxa"/>
-          </w:tcPr>
-          <w:p>
-            <w:r>
-              <w:t xml:space="preserve">This use case describes how </w:t>
-            </w:r>
-            <w:r>
-              <w:t>a user can view his/her cart</w:t>
-            </w:r>
-          </w:p>
-        </w:tc>
-      </w:tr>
-      <w:tr>
-        <w:tc>
-          <w:tcPr>
-            <w:tcW w:w="2056" w:type="dxa"/>
-          </w:tcPr>
-          <w:p>
-            <w:r>
-              <w:t>Actors</w:t>
-            </w:r>
-          </w:p>
-        </w:tc>
-        <w:tc>
-          <w:tcPr>
-            <w:tcW w:w="7294" w:type="dxa"/>
-          </w:tcPr>
-          <w:p>
-            <w:r>
-              <w:t>Signed in user</w:t>
-            </w:r>
-          </w:p>
-        </w:tc>
-      </w:tr>
-      <w:tr>
-        <w:tc>
-          <w:tcPr>
-            <w:tcW w:w="2056" w:type="dxa"/>
-          </w:tcPr>
-          <w:p>
-            <w:r>
-              <w:t>Basic Flow</w:t>
-            </w:r>
-          </w:p>
-        </w:tc>
-        <w:tc>
-          <w:tcPr>
-            <w:tcW w:w="7294" w:type="dxa"/>
-          </w:tcPr>
-          <w:p>
-            <w:pPr>
-              <w:pStyle w:val="ListParagraph"/>
-              <w:numPr>
-                <w:ilvl w:val="0"/>
-                <w:numId w:val="13"/>
-              </w:numPr>
-              <w:spacing w:line="240" w:lineRule="auto"/>
-            </w:pPr>
-            <w:r>
-              <w:t>User clicks on icon of the cart</w:t>
-            </w:r>
-          </w:p>
-          <w:p>
-            <w:pPr>
-              <w:pStyle w:val="ListParagraph"/>
-              <w:numPr>
-                <w:ilvl w:val="0"/>
-                <w:numId w:val="13"/>
-              </w:numPr>
-              <w:spacing w:line="240" w:lineRule="auto"/>
-            </w:pPr>
-            <w:r>
-              <w:t>System displays user’s cart (a page)</w:t>
-            </w:r>
-          </w:p>
-        </w:tc>
-      </w:tr>
-      <w:tr>
-        <w:tc>
-          <w:tcPr>
-            <w:tcW w:w="2056" w:type="dxa"/>
-          </w:tcPr>
-          <w:p>
-            <w:r>
-              <w:t>Pre-conditions</w:t>
-            </w:r>
-          </w:p>
-        </w:tc>
-        <w:tc>
-          <w:tcPr>
-            <w:tcW w:w="7294" w:type="dxa"/>
-          </w:tcPr>
-          <w:p>
-            <w:r>
-              <w:t>- User goes to homepage</w:t>
-            </w:r>
-          </w:p>
-          <w:p>
-            <w:r>
-              <w:t>- User has already signed in</w:t>
-            </w:r>
-          </w:p>
-          <w:p/>
-        </w:tc>
-      </w:tr>
-      <w:tr>
-        <w:tc>
-          <w:tcPr>
-            <w:tcW w:w="2056" w:type="dxa"/>
-          </w:tcPr>
-          <w:p>
-            <w:r>
-              <w:t>Post-conditions</w:t>
-            </w:r>
-          </w:p>
-        </w:tc>
-        <w:tc>
-          <w:tcPr>
-            <w:tcW w:w="7294" w:type="dxa"/>
-          </w:tcPr>
-          <w:p>
-            <w:r>
-              <w:t xml:space="preserve">User views cart </w:t>
-            </w:r>
-          </w:p>
-        </w:tc>
-      </w:tr>
-    </w:tbl>
-    <w:p>
-      <w:pPr>
-        <w:pStyle w:val="Heading2"/>
-        <w:numPr>
-          <w:ilvl w:val="0"/>
-          <w:numId w:val="0"/>
-        </w:numPr>
-        <w:ind w:left="720" w:hanging="720"/>
-      </w:pPr>
-    </w:p>
-    <w:p>
-      <w:pPr>
-        <w:pStyle w:val="Heading2"/>
-      </w:pPr>
-      <w:bookmarkStart w:id="10" w:name="_Toc57053975"/>
-      <w:r>
-        <w:t>Use-case: Edit product in cart</w:t>
-      </w:r>
-      <w:bookmarkEnd w:id="10"/>
-    </w:p>
-    <w:tbl>
-      <w:tblPr>
-        <w:tblStyle w:val="TableGrid"/>
-        <w:tblW w:w="0" w:type="auto"/>
-        <w:tblLook w:val="04A0" w:firstRow="1" w:lastRow="0" w:firstColumn="1" w:lastColumn="0" w:noHBand="0" w:noVBand="1"/>
-      </w:tblPr>
-      <w:tblGrid>
-        <w:gridCol w:w="2056"/>
-        <w:gridCol w:w="7294"/>
-      </w:tblGrid>
-      <w:tr>
-        <w:tc>
-          <w:tcPr>
-            <w:tcW w:w="2056" w:type="dxa"/>
-          </w:tcPr>
-          <w:p>
-            <w:r>
-              <w:t>Use case Name</w:t>
-            </w:r>
-          </w:p>
-        </w:tc>
-        <w:tc>
-          <w:tcPr>
-            <w:tcW w:w="7294" w:type="dxa"/>
-          </w:tcPr>
-          <w:p>
-            <w:r>
-              <w:t>Edit product in cart</w:t>
-            </w:r>
-          </w:p>
-        </w:tc>
-      </w:tr>
-      <w:tr>
-        <w:tc>
-          <w:tcPr>
-            <w:tcW w:w="2056" w:type="dxa"/>
-          </w:tcPr>
-          <w:p>
-            <w:r>
-              <w:t>Brief description</w:t>
-            </w:r>
-          </w:p>
-        </w:tc>
-        <w:tc>
-          <w:tcPr>
-            <w:tcW w:w="7294" w:type="dxa"/>
-          </w:tcPr>
-          <w:p>
-            <w:r>
-              <w:t xml:space="preserve">This use case describes how </w:t>
-            </w:r>
-            <w:r>
-              <w:t>a user can edit product in cart</w:t>
-            </w:r>
-          </w:p>
-        </w:tc>
-      </w:tr>
-      <w:tr>
-        <w:tc>
-          <w:tcPr>
-            <w:tcW w:w="2056" w:type="dxa"/>
-          </w:tcPr>
-          <w:p>
-            <w:r>
-              <w:t>Actors</w:t>
-            </w:r>
-          </w:p>
-        </w:tc>
-        <w:tc>
-          <w:tcPr>
-            <w:tcW w:w="7294" w:type="dxa"/>
-          </w:tcPr>
-          <w:p>
-            <w:r>
-              <w:t>Signed in user</w:t>
-            </w:r>
-          </w:p>
-        </w:tc>
-      </w:tr>
-      <w:tr>
-        <w:tc>
-          <w:tcPr>
-            <w:tcW w:w="2056" w:type="dxa"/>
-          </w:tcPr>
-          <w:p>
-            <w:r>
-              <w:t>Basic Flow</w:t>
-            </w:r>
-          </w:p>
-        </w:tc>
-        <w:tc>
-          <w:tcPr>
-            <w:tcW w:w="7294" w:type="dxa"/>
-          </w:tcPr>
-          <w:p>
-            <w:pPr>
-              <w:pStyle w:val="ListParagraph"/>
-              <w:numPr>
-                <w:ilvl w:val="0"/>
-                <w:numId w:val="16"/>
-              </w:numPr>
-              <w:spacing w:line="240" w:lineRule="auto"/>
-            </w:pPr>
-            <w:r>
-              <w:t>User views cart</w:t>
-            </w:r>
-          </w:p>
-          <w:p>
-            <w:pPr>
-              <w:pStyle w:val="ListParagraph"/>
-              <w:numPr>
-                <w:ilvl w:val="0"/>
-                <w:numId w:val="16"/>
-              </w:numPr>
-              <w:spacing w:line="240" w:lineRule="auto"/>
-            </w:pPr>
-            <w:r>
-              <w:t>User changes quantity of products</w:t>
-            </w:r>
-          </w:p>
-          <w:p>
-            <w:pPr>
-              <w:pStyle w:val="ListParagraph"/>
-              <w:numPr>
-                <w:ilvl w:val="0"/>
-                <w:numId w:val="16"/>
-              </w:numPr>
-              <w:spacing w:line="240" w:lineRule="auto"/>
-            </w:pPr>
-            <w:r>
-              <w:t>User adds requirements to products</w:t>
-            </w:r>
-          </w:p>
-        </w:tc>
-      </w:tr>
-      <w:tr>
-        <w:tc>
-          <w:tcPr>
-            <w:tcW w:w="2056" w:type="dxa"/>
-          </w:tcPr>
-          <w:p>
-            <w:r>
-              <w:t>Pre-conditions</w:t>
-            </w:r>
-          </w:p>
-        </w:tc>
-        <w:tc>
-          <w:tcPr>
-            <w:tcW w:w="7294" w:type="dxa"/>
-          </w:tcPr>
-          <w:p>
-            <w:r>
-              <w:t>- User goes to homepage</w:t>
-            </w:r>
-          </w:p>
-          <w:p>
-            <w:r>
-              <w:lastRenderedPageBreak/>
-              <w:t>- User has already signed in.</w:t>
-            </w:r>
-          </w:p>
-          <w:p/>
-        </w:tc>
-      </w:tr>
-      <w:tr>
-        <w:tc>
-          <w:tcPr>
-            <w:tcW w:w="2056" w:type="dxa"/>
-          </w:tcPr>
-          <w:p>
-            <w:r>
-              <w:lastRenderedPageBreak/>
-              <w:t>Post-conditions</w:t>
-            </w:r>
-          </w:p>
-        </w:tc>
-        <w:tc>
-          <w:tcPr>
-            <w:tcW w:w="7294" w:type="dxa"/>
-          </w:tcPr>
-          <w:p>
-            <w:r>
-              <w:t xml:space="preserve">User changes product’s quantity in cart or add requirements </w:t>
-            </w:r>
-          </w:p>
-        </w:tc>
-      </w:tr>
-    </w:tbl>
-    <w:p>
-      <w:pPr>
-        <w:pStyle w:val="Heading2"/>
-        <w:numPr>
-          <w:ilvl w:val="0"/>
-          <w:numId w:val="0"/>
-        </w:numPr>
-        <w:ind w:left="720" w:hanging="720"/>
-      </w:pPr>
-    </w:p>
-    <w:p>
-      <w:pPr>
-        <w:pStyle w:val="Heading2"/>
-      </w:pPr>
-      <w:bookmarkStart w:id="11" w:name="_Toc57053976"/>
-      <w:r>
-        <w:t>Use-case: Remove product from cart</w:t>
       </w:r>
       <w:bookmarkEnd w:id="11"/>
     </w:p>
@@ -5099,7 +4930,7 @@
           </w:tcPr>
           <w:p>
             <w:r>
-              <w:t>Remove product from cart</w:t>
+              <w:t>View cart</w:t>
             </w:r>
           </w:p>
         </w:tc>
@@ -5124,7 +4955,7 @@
               <w:t xml:space="preserve">This use case describes how </w:t>
             </w:r>
             <w:r>
-              <w:t>a user can remove product from cart</w:t>
+              <w:t>a user can view his/her cart</w:t>
             </w:r>
           </w:p>
         </w:tc>
@@ -5171,12 +5002,12 @@
               <w:pStyle w:val="ListParagraph"/>
               <w:numPr>
                 <w:ilvl w:val="0"/>
-                <w:numId w:val="34"/>
+                <w:numId w:val="13"/>
               </w:numPr>
               <w:spacing w:line="240" w:lineRule="auto"/>
             </w:pPr>
             <w:r>
-              <w:t>User views cart</w:t>
+              <w:t>User clicks on icon of the cart</w:t>
             </w:r>
           </w:p>
           <w:p>
@@ -5184,12 +5015,12 @@
               <w:pStyle w:val="ListParagraph"/>
               <w:numPr>
                 <w:ilvl w:val="0"/>
-                <w:numId w:val="34"/>
+                <w:numId w:val="13"/>
               </w:numPr>
               <w:spacing w:line="240" w:lineRule="auto"/>
             </w:pPr>
             <w:r>
-              <w:t>User clicks on remove button of a product</w:t>
+              <w:t>System displays user’s cart (a page)</w:t>
             </w:r>
           </w:p>
         </w:tc>
@@ -5216,7 +5047,7 @@
           </w:p>
           <w:p>
             <w:r>
-              <w:t>- User has already signed in.</w:t>
+              <w:t>- User has already signed in</w:t>
             </w:r>
           </w:p>
           <w:p/>
@@ -5239,7 +5070,7 @@
           </w:tcPr>
           <w:p>
             <w:r>
-              <w:t xml:space="preserve">A product is removed from cart </w:t>
+              <w:t xml:space="preserve">User views cart </w:t>
             </w:r>
           </w:p>
         </w:tc>
@@ -5252,15 +5083,16 @@
           <w:ilvl w:val="0"/>
           <w:numId w:val="0"/>
         </w:numPr>
+        <w:ind w:left="720" w:hanging="720"/>
       </w:pPr>
     </w:p>
     <w:p>
       <w:pPr>
         <w:pStyle w:val="Heading2"/>
       </w:pPr>
-      <w:bookmarkStart w:id="12" w:name="_Toc57053977"/>
-      <w:r>
-        <w:t>Use-case: Add a product to cart</w:t>
+      <w:bookmarkStart w:id="12" w:name="_Toc58440516"/>
+      <w:r>
+        <w:t>Use-case: Edit product in cart</w:t>
       </w:r>
       <w:bookmarkEnd w:id="12"/>
     </w:p>
@@ -5271,13 +5103,13 @@
         <w:tblLook w:val="04A0" w:firstRow="1" w:lastRow="0" w:firstColumn="1" w:lastColumn="0" w:noHBand="0" w:noVBand="1"/>
       </w:tblPr>
       <w:tblGrid>
-        <w:gridCol w:w="2054"/>
-        <w:gridCol w:w="7296"/>
+        <w:gridCol w:w="2056"/>
+        <w:gridCol w:w="7294"/>
       </w:tblGrid>
       <w:tr>
         <w:tc>
           <w:tcPr>
-            <w:tcW w:w="2054" w:type="dxa"/>
+            <w:tcW w:w="2056" w:type="dxa"/>
           </w:tcPr>
           <w:p>
             <w:r>
@@ -5287,11 +5119,11 @@
         </w:tc>
         <w:tc>
           <w:tcPr>
-            <w:tcW w:w="7296" w:type="dxa"/>
-          </w:tcPr>
-          <w:p>
-            <w:r>
-              <w:t>Add a product to cart</w:t>
+            <w:tcW w:w="7294" w:type="dxa"/>
+          </w:tcPr>
+          <w:p>
+            <w:r>
+              <w:t>Edit product in cart</w:t>
             </w:r>
           </w:p>
         </w:tc>
@@ -5299,7 +5131,7 @@
       <w:tr>
         <w:tc>
           <w:tcPr>
-            <w:tcW w:w="2054" w:type="dxa"/>
+            <w:tcW w:w="2056" w:type="dxa"/>
           </w:tcPr>
           <w:p>
             <w:r>
@@ -5309,14 +5141,14 @@
         </w:tc>
         <w:tc>
           <w:tcPr>
-            <w:tcW w:w="7296" w:type="dxa"/>
+            <w:tcW w:w="7294" w:type="dxa"/>
           </w:tcPr>
           <w:p>
             <w:r>
               <w:t xml:space="preserve">This use case describes how </w:t>
             </w:r>
             <w:r>
-              <w:t>a user can add a product to cart</w:t>
+              <w:t>a user can edit product in cart</w:t>
             </w:r>
           </w:p>
         </w:tc>
@@ -5324,7 +5156,7 @@
       <w:tr>
         <w:tc>
           <w:tcPr>
-            <w:tcW w:w="2054" w:type="dxa"/>
+            <w:tcW w:w="2056" w:type="dxa"/>
           </w:tcPr>
           <w:p>
             <w:r>
@@ -5334,7 +5166,7 @@
         </w:tc>
         <w:tc>
           <w:tcPr>
-            <w:tcW w:w="7296" w:type="dxa"/>
+            <w:tcW w:w="7294" w:type="dxa"/>
           </w:tcPr>
           <w:p>
             <w:r>
@@ -5346,7 +5178,7 @@
       <w:tr>
         <w:tc>
           <w:tcPr>
-            <w:tcW w:w="2054" w:type="dxa"/>
+            <w:tcW w:w="2056" w:type="dxa"/>
           </w:tcPr>
           <w:p>
             <w:r>
@@ -5356,19 +5188,19 @@
         </w:tc>
         <w:tc>
           <w:tcPr>
-            <w:tcW w:w="7296" w:type="dxa"/>
+            <w:tcW w:w="7294" w:type="dxa"/>
           </w:tcPr>
           <w:p>
             <w:pPr>
               <w:pStyle w:val="ListParagraph"/>
               <w:numPr>
                 <w:ilvl w:val="0"/>
-                <w:numId w:val="14"/>
+                <w:numId w:val="16"/>
               </w:numPr>
               <w:spacing w:line="240" w:lineRule="auto"/>
             </w:pPr>
             <w:r>
-              <w:t>User browses or searchs a product</w:t>
+              <w:t>User views cart</w:t>
             </w:r>
           </w:p>
           <w:p>
@@ -5376,12 +5208,12 @@
               <w:pStyle w:val="ListParagraph"/>
               <w:numPr>
                 <w:ilvl w:val="0"/>
-                <w:numId w:val="14"/>
+                <w:numId w:val="16"/>
               </w:numPr>
               <w:spacing w:line="240" w:lineRule="auto"/>
             </w:pPr>
             <w:r>
-              <w:t>At product’s information page, user clicks on add to cart button</w:t>
+              <w:t>User changes quantity of products</w:t>
             </w:r>
           </w:p>
           <w:p>
@@ -5389,12 +5221,12 @@
               <w:pStyle w:val="ListParagraph"/>
               <w:numPr>
                 <w:ilvl w:val="0"/>
-                <w:numId w:val="14"/>
+                <w:numId w:val="16"/>
               </w:numPr>
               <w:spacing w:line="240" w:lineRule="auto"/>
             </w:pPr>
             <w:r>
-              <w:t>System adds product to user’s cart</w:t>
+              <w:t>User adds requirements to products</w:t>
             </w:r>
           </w:p>
         </w:tc>
@@ -5402,152 +5234,51 @@
       <w:tr>
         <w:tc>
           <w:tcPr>
-            <w:tcW w:w="2054" w:type="dxa"/>
-          </w:tcPr>
-          <w:p>
-            <w:r>
-              <w:t>Alternative Flows</w:t>
-            </w:r>
-          </w:p>
-        </w:tc>
-        <w:tc>
-          <w:tcPr>
-            <w:tcW w:w="7296" w:type="dxa"/>
-          </w:tcPr>
-          <w:p>
-            <w:pPr>
-              <w:rPr>
-                <w:b/>
-              </w:rPr>
-            </w:pPr>
-            <w:r>
-              <w:rPr>
-                <w:b/>
-              </w:rPr>
-              <w:t xml:space="preserve">Alternative flow 1: </w:t>
-            </w:r>
-            <w:r>
-              <w:rPr>
-                <w:b/>
-              </w:rPr>
-              <w:t>Product is out of stock</w:t>
-            </w:r>
-          </w:p>
-          <w:p>
-            <w:pPr>
-              <w:pStyle w:val="ListParagraph"/>
-              <w:numPr>
-                <w:ilvl w:val="0"/>
-                <w:numId w:val="35"/>
-              </w:numPr>
-            </w:pPr>
-            <w:r>
-              <w:t>After step #2 of basic flow, system displays error message</w:t>
-            </w:r>
-          </w:p>
-          <w:p>
-            <w:pPr>
-              <w:pStyle w:val="ListParagraph"/>
-              <w:numPr>
-                <w:ilvl w:val="0"/>
-                <w:numId w:val="35"/>
-              </w:numPr>
-            </w:pPr>
-            <w:r>
-              <w:t>Continue from step #1.</w:t>
-            </w:r>
-          </w:p>
-          <w:p>
-            <w:pPr>
-              <w:rPr>
-                <w:b/>
-              </w:rPr>
-            </w:pPr>
-            <w:r>
-              <w:rPr>
-                <w:b/>
-              </w:rPr>
-              <w:t xml:space="preserve">Alternative flow </w:t>
-            </w:r>
-            <w:r>
-              <w:rPr>
-                <w:b/>
-              </w:rPr>
-              <w:t>2</w:t>
-            </w:r>
-            <w:r>
-              <w:rPr>
-                <w:b/>
-              </w:rPr>
-              <w:t xml:space="preserve">: </w:t>
-            </w:r>
-            <w:r>
-              <w:rPr>
-                <w:b/>
-              </w:rPr>
-              <w:t>Product is already in cart</w:t>
-            </w:r>
-          </w:p>
-          <w:p>
-            <w:pPr>
-              <w:pStyle w:val="ListParagraph"/>
-              <w:numPr>
-                <w:ilvl w:val="0"/>
-                <w:numId w:val="15"/>
-              </w:numPr>
-            </w:pPr>
-            <w:r>
-              <w:t>From step #3 of basic flow, system increases product’s quantity in cart</w:t>
-            </w:r>
-          </w:p>
+            <w:tcW w:w="2056" w:type="dxa"/>
+          </w:tcPr>
+          <w:p>
+            <w:r>
+              <w:t>Pre-conditions</w:t>
+            </w:r>
+          </w:p>
+        </w:tc>
+        <w:tc>
+          <w:tcPr>
+            <w:tcW w:w="7294" w:type="dxa"/>
+          </w:tcPr>
+          <w:p>
+            <w:r>
+              <w:t>- User goes to homepage</w:t>
+            </w:r>
+          </w:p>
+          <w:p>
+            <w:r>
+              <w:lastRenderedPageBreak/>
+              <w:t>- User has already signed in.</w:t>
+            </w:r>
+          </w:p>
+          <w:p/>
         </w:tc>
       </w:tr>
       <w:tr>
         <w:tc>
           <w:tcPr>
-            <w:tcW w:w="2054" w:type="dxa"/>
-          </w:tcPr>
-          <w:p>
-            <w:r>
-              <w:t>Pre-conditions</w:t>
-            </w:r>
-          </w:p>
-        </w:tc>
-        <w:tc>
-          <w:tcPr>
-            <w:tcW w:w="7296" w:type="dxa"/>
-          </w:tcPr>
-          <w:p>
-            <w:r>
-              <w:t>User goes to homepage</w:t>
-            </w:r>
-          </w:p>
-          <w:p>
-            <w:r>
-              <w:t>User has already signed in</w:t>
-            </w:r>
-          </w:p>
-          <w:p/>
-        </w:tc>
-      </w:tr>
-      <w:tr>
-        <w:tc>
-          <w:tcPr>
-            <w:tcW w:w="2054" w:type="dxa"/>
-          </w:tcPr>
-          <w:p>
-            <w:r>
+            <w:tcW w:w="2056" w:type="dxa"/>
+          </w:tcPr>
+          <w:p>
+            <w:r>
+              <w:lastRenderedPageBreak/>
               <w:t>Post-conditions</w:t>
             </w:r>
           </w:p>
         </w:tc>
         <w:tc>
           <w:tcPr>
-            <w:tcW w:w="7296" w:type="dxa"/>
-          </w:tcPr>
-          <w:p>
-            <w:r>
-              <w:t>User adds product to cart or increases product’s quantity</w:t>
+            <w:tcW w:w="7294" w:type="dxa"/>
+          </w:tcPr>
+          <w:p>
+            <w:r>
+              <w:t xml:space="preserve">User changes product’s quantity in cart or add requirements </w:t>
             </w:r>
           </w:p>
         </w:tc>
@@ -5563,17 +5294,13 @@
         <w:ind w:left="720" w:hanging="720"/>
       </w:pPr>
     </w:p>
-    <w:p/>
     <w:p>
       <w:pPr>
         <w:pStyle w:val="Heading2"/>
       </w:pPr>
-      <w:bookmarkStart w:id="13" w:name="_Toc57053978"/>
-      <w:r>
-        <w:t xml:space="preserve">Use-case: </w:t>
-      </w:r>
-      <w:r>
-        <w:t>Payment</w:t>
+      <w:bookmarkStart w:id="13" w:name="_Toc58440517"/>
+      <w:r>
+        <w:t>Use-case: Remove product from cart</w:t>
       </w:r>
       <w:bookmarkEnd w:id="13"/>
     </w:p>
@@ -5584,13 +5311,13 @@
         <w:tblLook w:val="04A0" w:firstRow="1" w:lastRow="0" w:firstColumn="1" w:lastColumn="0" w:noHBand="0" w:noVBand="1"/>
       </w:tblPr>
       <w:tblGrid>
-        <w:gridCol w:w="2054"/>
-        <w:gridCol w:w="7296"/>
+        <w:gridCol w:w="2056"/>
+        <w:gridCol w:w="7294"/>
       </w:tblGrid>
       <w:tr>
         <w:tc>
           <w:tcPr>
-            <w:tcW w:w="2054" w:type="dxa"/>
+            <w:tcW w:w="2056" w:type="dxa"/>
           </w:tcPr>
           <w:p>
             <w:r>
@@ -5600,11 +5327,11 @@
         </w:tc>
         <w:tc>
           <w:tcPr>
-            <w:tcW w:w="7296" w:type="dxa"/>
-          </w:tcPr>
-          <w:p>
-            <w:r>
-              <w:t>Add a product to cart</w:t>
+            <w:tcW w:w="7294" w:type="dxa"/>
+          </w:tcPr>
+          <w:p>
+            <w:r>
+              <w:t>Remove product from cart</w:t>
             </w:r>
           </w:p>
         </w:tc>
@@ -5612,7 +5339,7 @@
       <w:tr>
         <w:tc>
           <w:tcPr>
-            <w:tcW w:w="2054" w:type="dxa"/>
+            <w:tcW w:w="2056" w:type="dxa"/>
           </w:tcPr>
           <w:p>
             <w:r>
@@ -5622,14 +5349,14 @@
         </w:tc>
         <w:tc>
           <w:tcPr>
-            <w:tcW w:w="7296" w:type="dxa"/>
+            <w:tcW w:w="7294" w:type="dxa"/>
           </w:tcPr>
           <w:p>
             <w:r>
               <w:t xml:space="preserve">This use case describes how </w:t>
             </w:r>
             <w:r>
-              <w:t>a user can do a payment</w:t>
+              <w:t>a user can remove product from cart</w:t>
             </w:r>
           </w:p>
         </w:tc>
@@ -5637,7 +5364,7 @@
       <w:tr>
         <w:tc>
           <w:tcPr>
-            <w:tcW w:w="2054" w:type="dxa"/>
+            <w:tcW w:w="2056" w:type="dxa"/>
           </w:tcPr>
           <w:p>
             <w:r>
@@ -5647,11 +5374,11 @@
         </w:tc>
         <w:tc>
           <w:tcPr>
-            <w:tcW w:w="7296" w:type="dxa"/>
-          </w:tcPr>
-          <w:p>
-            <w:r>
-              <w:t>Signed in custormer</w:t>
+            <w:tcW w:w="7294" w:type="dxa"/>
+          </w:tcPr>
+          <w:p>
+            <w:r>
+              <w:t>Signed in user</w:t>
             </w:r>
           </w:p>
         </w:tc>
@@ -5659,7 +5386,7 @@
       <w:tr>
         <w:tc>
           <w:tcPr>
-            <w:tcW w:w="2054" w:type="dxa"/>
+            <w:tcW w:w="2056" w:type="dxa"/>
           </w:tcPr>
           <w:p>
             <w:r>
@@ -5669,19 +5396,19 @@
         </w:tc>
         <w:tc>
           <w:tcPr>
-            <w:tcW w:w="7296" w:type="dxa"/>
+            <w:tcW w:w="7294" w:type="dxa"/>
           </w:tcPr>
           <w:p>
             <w:pPr>
               <w:pStyle w:val="ListParagraph"/>
               <w:numPr>
                 <w:ilvl w:val="0"/>
-                <w:numId w:val="23"/>
+                <w:numId w:val="34"/>
               </w:numPr>
               <w:spacing w:line="240" w:lineRule="auto"/>
             </w:pPr>
             <w:r>
-              <w:t>User goes to shopping cart</w:t>
+              <w:t>User views cart</w:t>
             </w:r>
           </w:p>
           <w:p>
@@ -5689,52 +5416,12 @@
               <w:pStyle w:val="ListParagraph"/>
               <w:numPr>
                 <w:ilvl w:val="0"/>
-                <w:numId w:val="23"/>
+                <w:numId w:val="34"/>
               </w:numPr>
               <w:spacing w:line="240" w:lineRule="auto"/>
             </w:pPr>
             <w:r>
-              <w:t>User click on purchase button</w:t>
-            </w:r>
-          </w:p>
-          <w:p>
-            <w:pPr>
-              <w:pStyle w:val="ListParagraph"/>
-              <w:numPr>
-                <w:ilvl w:val="0"/>
-                <w:numId w:val="23"/>
-              </w:numPr>
-              <w:spacing w:line="240" w:lineRule="auto"/>
-            </w:pPr>
-            <w:r>
-              <w:lastRenderedPageBreak/>
-              <w:t>User click on checkout button</w:t>
-            </w:r>
-          </w:p>
-          <w:p>
-            <w:pPr>
-              <w:pStyle w:val="ListParagraph"/>
-              <w:numPr>
-                <w:ilvl w:val="0"/>
-                <w:numId w:val="23"/>
-              </w:numPr>
-              <w:spacing w:line="240" w:lineRule="auto"/>
-            </w:pPr>
-            <w:r>
-              <w:t>User choose payment methods</w:t>
-            </w:r>
-          </w:p>
-          <w:p>
-            <w:pPr>
-              <w:pStyle w:val="ListParagraph"/>
-              <w:numPr>
-                <w:ilvl w:val="0"/>
-                <w:numId w:val="23"/>
-              </w:numPr>
-              <w:spacing w:line="240" w:lineRule="auto"/>
-            </w:pPr>
-            <w:r>
-              <w:t>User click on confirm button</w:t>
+              <w:t>User clicks on remove button of a product</w:t>
             </w:r>
           </w:p>
         </w:tc>
@@ -5742,173 +5429,35 @@
       <w:tr>
         <w:tc>
           <w:tcPr>
-            <w:tcW w:w="2054" w:type="dxa"/>
-          </w:tcPr>
-          <w:p>
-            <w:r>
-              <w:lastRenderedPageBreak/>
-              <w:t>Alternative Flows</w:t>
-            </w:r>
-          </w:p>
-        </w:tc>
-        <w:tc>
-          <w:tcPr>
-            <w:tcW w:w="7296" w:type="dxa"/>
-          </w:tcPr>
-          <w:p>
-            <w:pPr>
-              <w:rPr>
-                <w:b/>
-              </w:rPr>
-            </w:pPr>
-            <w:r>
-              <w:rPr>
-                <w:b/>
-              </w:rPr>
-              <w:t>Alternative flow 1: User</w:t>
-            </w:r>
-            <w:r>
-              <w:rPr>
-                <w:b/>
-              </w:rPr>
-              <w:t>’s shopping cart is empty</w:t>
-            </w:r>
-          </w:p>
-          <w:p>
-            <w:pPr>
-              <w:pStyle w:val="ListParagraph"/>
-              <w:numPr>
-                <w:ilvl w:val="0"/>
-                <w:numId w:val="24"/>
-              </w:numPr>
-              <w:spacing w:after="0" w:line="240" w:lineRule="auto"/>
-            </w:pPr>
-            <w:r>
-              <w:t>From #2 of the basic flow, systerm display error message</w:t>
-            </w:r>
-          </w:p>
-          <w:p>
-            <w:pPr>
-              <w:pStyle w:val="ListParagraph"/>
-              <w:numPr>
-                <w:ilvl w:val="0"/>
-                <w:numId w:val="24"/>
-              </w:numPr>
-              <w:spacing w:after="0" w:line="240" w:lineRule="auto"/>
-            </w:pPr>
-            <w:r>
-              <w:t>Systerm goes to homepage</w:t>
-            </w:r>
-          </w:p>
-          <w:p>
-            <w:pPr>
-              <w:rPr>
-                <w:b/>
-              </w:rPr>
-            </w:pPr>
-            <w:r>
-              <w:rPr>
-                <w:b/>
-              </w:rPr>
-              <w:t xml:space="preserve">Alternative flow </w:t>
-            </w:r>
-            <w:r>
-              <w:rPr>
-                <w:b/>
-              </w:rPr>
-              <w:t>2</w:t>
-            </w:r>
-            <w:r>
-              <w:rPr>
-                <w:b/>
-              </w:rPr>
-              <w:t xml:space="preserve">: </w:t>
-            </w:r>
-            <w:r>
-              <w:rPr>
-                <w:b/>
-              </w:rPr>
-              <w:t>Payment methods is not available</w:t>
-            </w:r>
-          </w:p>
-          <w:p>
-            <w:pPr>
-              <w:pStyle w:val="ListParagraph"/>
-              <w:numPr>
-                <w:ilvl w:val="0"/>
-                <w:numId w:val="25"/>
-              </w:numPr>
-            </w:pPr>
-            <w:r>
-              <w:t>From step #</w:t>
-            </w:r>
-            <w:r>
-              <w:t>4</w:t>
-            </w:r>
-            <w:r>
-              <w:t xml:space="preserve"> of basic flow, system </w:t>
-            </w:r>
-            <w:r>
-              <w:t>display error message</w:t>
-            </w:r>
-          </w:p>
-          <w:p>
-            <w:pPr>
-              <w:pStyle w:val="ListParagraph"/>
-              <w:numPr>
-                <w:ilvl w:val="0"/>
-                <w:numId w:val="25"/>
-              </w:numPr>
-            </w:pPr>
-            <w:r>
-              <w:t>Goes to #4</w:t>
-            </w:r>
-          </w:p>
+            <w:tcW w:w="2056" w:type="dxa"/>
+          </w:tcPr>
+          <w:p>
+            <w:r>
+              <w:t>Pre-conditions</w:t>
+            </w:r>
+          </w:p>
+        </w:tc>
+        <w:tc>
+          <w:tcPr>
+            <w:tcW w:w="7294" w:type="dxa"/>
+          </w:tcPr>
+          <w:p>
+            <w:r>
+              <w:t>- User goes to homepage</w:t>
+            </w:r>
+          </w:p>
+          <w:p>
+            <w:r>
+              <w:t>- User has already signed in.</w:t>
+            </w:r>
+          </w:p>
+          <w:p/>
         </w:tc>
       </w:tr>
       <w:tr>
         <w:tc>
           <w:tcPr>
-            <w:tcW w:w="2054" w:type="dxa"/>
-          </w:tcPr>
-          <w:p>
-            <w:r>
-              <w:t>Pre-conditions</w:t>
-            </w:r>
-          </w:p>
-        </w:tc>
-        <w:tc>
-          <w:tcPr>
-            <w:tcW w:w="7296" w:type="dxa"/>
-          </w:tcPr>
-          <w:p>
-            <w:r>
-              <w:t xml:space="preserve">User goes to </w:t>
-            </w:r>
-            <w:r>
-              <w:t>shopping cart</w:t>
-            </w:r>
-          </w:p>
-          <w:p>
-            <w:r>
-              <w:t>User has already signed i</w:t>
-            </w:r>
-            <w:r>
-              <w:t>n</w:t>
-            </w:r>
-          </w:p>
-          <w:p>
-            <w:r>
-              <w:t>User has already product in shopping cart</w:t>
-            </w:r>
-          </w:p>
-          <w:p/>
-        </w:tc>
-      </w:tr>
-      <w:tr>
-        <w:tc>
-          <w:tcPr>
-            <w:tcW w:w="2054" w:type="dxa"/>
+            <w:tcW w:w="2056" w:type="dxa"/>
           </w:tcPr>
           <w:p>
             <w:r>
@@ -5918,31 +5467,32 @@
         </w:tc>
         <w:tc>
           <w:tcPr>
-            <w:tcW w:w="7296" w:type="dxa"/>
-          </w:tcPr>
-          <w:p>
-            <w:r>
-              <w:t xml:space="preserve">User </w:t>
-            </w:r>
-            <w:r>
-              <w:t>successfully to pay for a purchase.</w:t>
+            <w:tcW w:w="7294" w:type="dxa"/>
+          </w:tcPr>
+          <w:p>
+            <w:r>
+              <w:t xml:space="preserve">A product is removed from cart </w:t>
             </w:r>
           </w:p>
         </w:tc>
       </w:tr>
     </w:tbl>
-    <w:p/>
-    <w:p/>
     <w:p>
       <w:pPr>
         <w:pStyle w:val="Heading2"/>
-      </w:pPr>
-      <w:bookmarkStart w:id="14" w:name="_Toc57053979"/>
-      <w:r>
-        <w:t xml:space="preserve">Use-case: </w:t>
-      </w:r>
-      <w:r>
-        <w:t>Payment on delivery</w:t>
+        <w:numPr>
+          <w:ilvl w:val="0"/>
+          <w:numId w:val="0"/>
+        </w:numPr>
+      </w:pPr>
+    </w:p>
+    <w:p>
+      <w:pPr>
+        <w:pStyle w:val="Heading2"/>
+      </w:pPr>
+      <w:bookmarkStart w:id="14" w:name="_Toc58440518"/>
+      <w:r>
+        <w:t>Use-case: Add a product to cart</w:t>
       </w:r>
       <w:bookmarkEnd w:id="14"/>
     </w:p>
@@ -5973,7 +5523,7 @@
           </w:tcPr>
           <w:p>
             <w:r>
-              <w:t>Payment on delivery</w:t>
+              <w:t>Add a product to cart</w:t>
             </w:r>
           </w:p>
         </w:tc>
@@ -5994,16 +5544,11 @@
             <w:tcW w:w="7296" w:type="dxa"/>
           </w:tcPr>
           <w:p>
-            <w:pPr>
-              <w:tabs>
-                <w:tab w:val="left" w:pos="5184"/>
-              </w:tabs>
-            </w:pPr>
             <w:r>
               <w:t xml:space="preserve">This use case describes how </w:t>
             </w:r>
             <w:r>
-              <w:t>a user can choose payment method is pay when receive product</w:t>
+              <w:t>a user can add a product to cart</w:t>
             </w:r>
           </w:p>
         </w:tc>
@@ -6025,7 +5570,7 @@
           </w:tcPr>
           <w:p>
             <w:r>
-              <w:t>Signed in custormer</w:t>
+              <w:t>Signed in user</w:t>
             </w:r>
           </w:p>
         </w:tc>
@@ -6050,12 +5595,12 @@
               <w:pStyle w:val="ListParagraph"/>
               <w:numPr>
                 <w:ilvl w:val="0"/>
-                <w:numId w:val="26"/>
+                <w:numId w:val="14"/>
               </w:numPr>
               <w:spacing w:line="240" w:lineRule="auto"/>
             </w:pPr>
             <w:r>
-              <w:t>User goes to shopping cart</w:t>
+              <w:t>User browses or searchs a product</w:t>
             </w:r>
           </w:p>
           <w:p>
@@ -6063,12 +5608,12 @@
               <w:pStyle w:val="ListParagraph"/>
               <w:numPr>
                 <w:ilvl w:val="0"/>
-                <w:numId w:val="26"/>
+                <w:numId w:val="14"/>
               </w:numPr>
               <w:spacing w:line="240" w:lineRule="auto"/>
             </w:pPr>
             <w:r>
-              <w:t>User click on purchase button</w:t>
+              <w:t>At product’s information page, user clicks on add to cart button</w:t>
             </w:r>
           </w:p>
           <w:p>
@@ -6076,12 +5621,48 @@
               <w:pStyle w:val="ListParagraph"/>
               <w:numPr>
                 <w:ilvl w:val="0"/>
-                <w:numId w:val="26"/>
+                <w:numId w:val="14"/>
               </w:numPr>
               <w:spacing w:line="240" w:lineRule="auto"/>
             </w:pPr>
             <w:r>
-              <w:t>User click on checkout button</w:t>
+              <w:t>System adds product to user’s cart</w:t>
+            </w:r>
+          </w:p>
+        </w:tc>
+      </w:tr>
+      <w:tr>
+        <w:tc>
+          <w:tcPr>
+            <w:tcW w:w="2054" w:type="dxa"/>
+          </w:tcPr>
+          <w:p>
+            <w:r>
+              <w:t>Alternative Flows</w:t>
+            </w:r>
+          </w:p>
+        </w:tc>
+        <w:tc>
+          <w:tcPr>
+            <w:tcW w:w="7296" w:type="dxa"/>
+          </w:tcPr>
+          <w:p>
+            <w:pPr>
+              <w:rPr>
+                <w:b/>
+              </w:rPr>
+            </w:pPr>
+            <w:r>
+              <w:rPr>
+                <w:b/>
+              </w:rPr>
+              <w:t xml:space="preserve">Alternative flow 1: </w:t>
+            </w:r>
+            <w:r>
+              <w:rPr>
+                <w:b/>
+              </w:rPr>
+              <w:t>Product is out of stock</w:t>
             </w:r>
           </w:p>
           <w:p>
@@ -6089,15 +5670,11 @@
               <w:pStyle w:val="ListParagraph"/>
               <w:numPr>
                 <w:ilvl w:val="0"/>
-                <w:numId w:val="26"/>
+                <w:numId w:val="35"/>
               </w:numPr>
-              <w:spacing w:line="240" w:lineRule="auto"/>
-            </w:pPr>
-            <w:r>
-              <w:t xml:space="preserve">User choose </w:t>
-            </w:r>
-            <w:r>
-              <w:t>payment on delivery</w:t>
+            </w:pPr>
+            <w:r>
+              <w:t>After step #2 of basic flow, system displays error message</w:t>
             </w:r>
           </w:p>
           <w:p>
@@ -6105,80 +5682,11 @@
               <w:pStyle w:val="ListParagraph"/>
               <w:numPr>
                 <w:ilvl w:val="0"/>
-                <w:numId w:val="26"/>
+                <w:numId w:val="35"/>
               </w:numPr>
-              <w:spacing w:line="240" w:lineRule="auto"/>
-            </w:pPr>
-            <w:r>
-              <w:t>User click on confirm button</w:t>
-            </w:r>
-          </w:p>
-        </w:tc>
-      </w:tr>
-      <w:tr>
-        <w:tc>
-          <w:tcPr>
-            <w:tcW w:w="2054" w:type="dxa"/>
-          </w:tcPr>
-          <w:p>
-            <w:r>
-              <w:t>Alternative Flows</w:t>
-            </w:r>
-          </w:p>
-        </w:tc>
-        <w:tc>
-          <w:tcPr>
-            <w:tcW w:w="7296" w:type="dxa"/>
-          </w:tcPr>
-          <w:p>
-            <w:pPr>
-              <w:rPr>
-                <w:b/>
-              </w:rPr>
-            </w:pPr>
-            <w:r>
-              <w:rPr>
-                <w:b/>
-              </w:rPr>
-              <w:t>Alternative flow 1: User</w:t>
-            </w:r>
-            <w:r>
-              <w:rPr>
-                <w:b/>
-              </w:rPr>
-              <w:t>’s shopping cart is empt</w:t>
-            </w:r>
-            <w:r>
-              <w:rPr>
-                <w:b/>
-              </w:rPr>
-              <w:t>y</w:t>
-            </w:r>
-          </w:p>
-          <w:p>
-            <w:pPr>
-              <w:pStyle w:val="ListParagraph"/>
-              <w:numPr>
-                <w:ilvl w:val="0"/>
-                <w:numId w:val="37"/>
-              </w:numPr>
-              <w:spacing w:line="240" w:lineRule="auto"/>
-            </w:pPr>
-            <w:r>
-              <w:t>From #2 of the basic flow, systerm display error message</w:t>
-            </w:r>
-          </w:p>
-          <w:p>
-            <w:pPr>
-              <w:pStyle w:val="ListParagraph"/>
-              <w:numPr>
-                <w:ilvl w:val="0"/>
-                <w:numId w:val="37"/>
-              </w:numPr>
-              <w:spacing w:line="240" w:lineRule="auto"/>
-            </w:pPr>
-            <w:r>
-              <w:t>Systerm goes to homepage</w:t>
+            </w:pPr>
+            <w:r>
+              <w:t>Continue from step #1.</w:t>
             </w:r>
           </w:p>
           <w:p>
@@ -6209,7 +5717,7 @@
               <w:rPr>
                 <w:b/>
               </w:rPr>
-              <w:t>Payment methods is not available</w:t>
+              <w:t>Product is already in cart</w:t>
             </w:r>
           </w:p>
           <w:p>
@@ -6217,26 +5725,11 @@
               <w:pStyle w:val="ListParagraph"/>
               <w:numPr>
                 <w:ilvl w:val="0"/>
-                <w:numId w:val="36"/>
+                <w:numId w:val="15"/>
               </w:numPr>
             </w:pPr>
             <w:r>
-              <w:t>From step #4 of basic flow, system display error message</w:t>
-            </w:r>
-          </w:p>
-          <w:p>
-            <w:pPr>
-              <w:pStyle w:val="ListParagraph"/>
-              <w:numPr>
-                <w:ilvl w:val="0"/>
-                <w:numId w:val="36"/>
-              </w:numPr>
-            </w:pPr>
-            <w:r>
-              <w:t>Goes to #</w:t>
-            </w:r>
-            <w:r>
-              <w:t>4 and choose other payment methods</w:t>
+              <w:t>From step #3 of basic flow, system increases product’s quantity in cart</w:t>
             </w:r>
           </w:p>
         </w:tc>
@@ -6258,17 +5751,12 @@
           </w:tcPr>
           <w:p>
             <w:r>
-              <w:t>User goes to shopping cart</w:t>
+              <w:t>User goes to homepage</w:t>
             </w:r>
           </w:p>
           <w:p>
             <w:r>
               <w:t>User has already signed in</w:t>
-            </w:r>
-          </w:p>
-          <w:p>
-            <w:r>
-              <w:t>User has already product in shopping cart</w:t>
             </w:r>
           </w:p>
           <w:p/>
@@ -6291,23 +5779,33 @@
           </w:tcPr>
           <w:p>
             <w:r>
-              <w:t>User successfully to pay for a purchase.</w:t>
+              <w:t>User adds product to cart or increases product’s quantity</w:t>
             </w:r>
           </w:p>
         </w:tc>
       </w:tr>
     </w:tbl>
+    <w:p>
+      <w:pPr>
+        <w:pStyle w:val="Heading2"/>
+        <w:numPr>
+          <w:ilvl w:val="0"/>
+          <w:numId w:val="0"/>
+        </w:numPr>
+        <w:ind w:left="720" w:hanging="720"/>
+      </w:pPr>
+    </w:p>
     <w:p/>
     <w:p>
       <w:pPr>
         <w:pStyle w:val="Heading2"/>
       </w:pPr>
-      <w:bookmarkStart w:id="15" w:name="_Toc57053980"/>
+      <w:bookmarkStart w:id="15" w:name="_Toc58440519"/>
       <w:r>
         <w:t xml:space="preserve">Use-case: </w:t>
       </w:r>
       <w:r>
-        <w:t>Payment online</w:t>
+        <w:t>Payment</w:t>
       </w:r>
       <w:bookmarkEnd w:id="15"/>
     </w:p>
@@ -6338,6 +5836,740 @@
           </w:tcPr>
           <w:p>
             <w:r>
+              <w:t>Add a product to cart</w:t>
+            </w:r>
+          </w:p>
+        </w:tc>
+      </w:tr>
+      <w:tr>
+        <w:tc>
+          <w:tcPr>
+            <w:tcW w:w="2054" w:type="dxa"/>
+          </w:tcPr>
+          <w:p>
+            <w:r>
+              <w:t>Brief description</w:t>
+            </w:r>
+          </w:p>
+        </w:tc>
+        <w:tc>
+          <w:tcPr>
+            <w:tcW w:w="7296" w:type="dxa"/>
+          </w:tcPr>
+          <w:p>
+            <w:r>
+              <w:t xml:space="preserve">This use case describes how </w:t>
+            </w:r>
+            <w:r>
+              <w:t>a user can do a payment</w:t>
+            </w:r>
+          </w:p>
+        </w:tc>
+      </w:tr>
+      <w:tr>
+        <w:tc>
+          <w:tcPr>
+            <w:tcW w:w="2054" w:type="dxa"/>
+          </w:tcPr>
+          <w:p>
+            <w:r>
+              <w:t>Actors</w:t>
+            </w:r>
+          </w:p>
+        </w:tc>
+        <w:tc>
+          <w:tcPr>
+            <w:tcW w:w="7296" w:type="dxa"/>
+          </w:tcPr>
+          <w:p>
+            <w:r>
+              <w:t>Signed in custormer</w:t>
+            </w:r>
+          </w:p>
+        </w:tc>
+      </w:tr>
+      <w:tr>
+        <w:tc>
+          <w:tcPr>
+            <w:tcW w:w="2054" w:type="dxa"/>
+          </w:tcPr>
+          <w:p>
+            <w:r>
+              <w:t>Basic Flow</w:t>
+            </w:r>
+          </w:p>
+        </w:tc>
+        <w:tc>
+          <w:tcPr>
+            <w:tcW w:w="7296" w:type="dxa"/>
+          </w:tcPr>
+          <w:p>
+            <w:pPr>
+              <w:pStyle w:val="ListParagraph"/>
+              <w:numPr>
+                <w:ilvl w:val="0"/>
+                <w:numId w:val="23"/>
+              </w:numPr>
+              <w:spacing w:line="240" w:lineRule="auto"/>
+            </w:pPr>
+            <w:r>
+              <w:t>User goes to shopping cart</w:t>
+            </w:r>
+          </w:p>
+          <w:p>
+            <w:pPr>
+              <w:pStyle w:val="ListParagraph"/>
+              <w:numPr>
+                <w:ilvl w:val="0"/>
+                <w:numId w:val="23"/>
+              </w:numPr>
+              <w:spacing w:line="240" w:lineRule="auto"/>
+            </w:pPr>
+            <w:r>
+              <w:t>User click on purchase button</w:t>
+            </w:r>
+          </w:p>
+          <w:p>
+            <w:pPr>
+              <w:pStyle w:val="ListParagraph"/>
+              <w:numPr>
+                <w:ilvl w:val="0"/>
+                <w:numId w:val="23"/>
+              </w:numPr>
+              <w:spacing w:line="240" w:lineRule="auto"/>
+            </w:pPr>
+            <w:r>
+              <w:lastRenderedPageBreak/>
+              <w:t>User click on checkout button</w:t>
+            </w:r>
+          </w:p>
+          <w:p>
+            <w:pPr>
+              <w:pStyle w:val="ListParagraph"/>
+              <w:numPr>
+                <w:ilvl w:val="0"/>
+                <w:numId w:val="23"/>
+              </w:numPr>
+              <w:spacing w:line="240" w:lineRule="auto"/>
+            </w:pPr>
+            <w:r>
+              <w:t>User choose payment methods</w:t>
+            </w:r>
+          </w:p>
+          <w:p>
+            <w:pPr>
+              <w:pStyle w:val="ListParagraph"/>
+              <w:numPr>
+                <w:ilvl w:val="0"/>
+                <w:numId w:val="23"/>
+              </w:numPr>
+              <w:spacing w:line="240" w:lineRule="auto"/>
+            </w:pPr>
+            <w:r>
+              <w:t>User click on confirm button</w:t>
+            </w:r>
+          </w:p>
+        </w:tc>
+      </w:tr>
+      <w:tr>
+        <w:tc>
+          <w:tcPr>
+            <w:tcW w:w="2054" w:type="dxa"/>
+          </w:tcPr>
+          <w:p>
+            <w:r>
+              <w:lastRenderedPageBreak/>
+              <w:t>Alternative Flows</w:t>
+            </w:r>
+          </w:p>
+        </w:tc>
+        <w:tc>
+          <w:tcPr>
+            <w:tcW w:w="7296" w:type="dxa"/>
+          </w:tcPr>
+          <w:p>
+            <w:pPr>
+              <w:rPr>
+                <w:b/>
+              </w:rPr>
+            </w:pPr>
+            <w:r>
+              <w:rPr>
+                <w:b/>
+              </w:rPr>
+              <w:t>Alternative flow 1: User</w:t>
+            </w:r>
+            <w:r>
+              <w:rPr>
+                <w:b/>
+              </w:rPr>
+              <w:t>’s shopping cart is empty</w:t>
+            </w:r>
+          </w:p>
+          <w:p>
+            <w:pPr>
+              <w:pStyle w:val="ListParagraph"/>
+              <w:numPr>
+                <w:ilvl w:val="0"/>
+                <w:numId w:val="24"/>
+              </w:numPr>
+              <w:spacing w:after="0" w:line="240" w:lineRule="auto"/>
+            </w:pPr>
+            <w:r>
+              <w:t>From #2 of the basic flow, systerm display error message</w:t>
+            </w:r>
+          </w:p>
+          <w:p>
+            <w:pPr>
+              <w:pStyle w:val="ListParagraph"/>
+              <w:numPr>
+                <w:ilvl w:val="0"/>
+                <w:numId w:val="24"/>
+              </w:numPr>
+              <w:spacing w:after="0" w:line="240" w:lineRule="auto"/>
+            </w:pPr>
+            <w:r>
+              <w:t>Systerm goes to homepage</w:t>
+            </w:r>
+          </w:p>
+          <w:p>
+            <w:pPr>
+              <w:rPr>
+                <w:b/>
+              </w:rPr>
+            </w:pPr>
+            <w:r>
+              <w:rPr>
+                <w:b/>
+              </w:rPr>
+              <w:t xml:space="preserve">Alternative flow </w:t>
+            </w:r>
+            <w:r>
+              <w:rPr>
+                <w:b/>
+              </w:rPr>
+              <w:t>2</w:t>
+            </w:r>
+            <w:r>
+              <w:rPr>
+                <w:b/>
+              </w:rPr>
+              <w:t xml:space="preserve">: </w:t>
+            </w:r>
+            <w:r>
+              <w:rPr>
+                <w:b/>
+              </w:rPr>
+              <w:t>Payment methods is not available</w:t>
+            </w:r>
+          </w:p>
+          <w:p>
+            <w:pPr>
+              <w:pStyle w:val="ListParagraph"/>
+              <w:numPr>
+                <w:ilvl w:val="0"/>
+                <w:numId w:val="25"/>
+              </w:numPr>
+            </w:pPr>
+            <w:r>
+              <w:t>From step #</w:t>
+            </w:r>
+            <w:r>
+              <w:t>4</w:t>
+            </w:r>
+            <w:r>
+              <w:t xml:space="preserve"> of basic flow, system </w:t>
+            </w:r>
+            <w:r>
+              <w:t>display error message</w:t>
+            </w:r>
+          </w:p>
+          <w:p>
+            <w:pPr>
+              <w:pStyle w:val="ListParagraph"/>
+              <w:numPr>
+                <w:ilvl w:val="0"/>
+                <w:numId w:val="25"/>
+              </w:numPr>
+            </w:pPr>
+            <w:r>
+              <w:t>Goes to #4</w:t>
+            </w:r>
+          </w:p>
+        </w:tc>
+      </w:tr>
+      <w:tr>
+        <w:tc>
+          <w:tcPr>
+            <w:tcW w:w="2054" w:type="dxa"/>
+          </w:tcPr>
+          <w:p>
+            <w:r>
+              <w:t>Pre-conditions</w:t>
+            </w:r>
+          </w:p>
+        </w:tc>
+        <w:tc>
+          <w:tcPr>
+            <w:tcW w:w="7296" w:type="dxa"/>
+          </w:tcPr>
+          <w:p>
+            <w:r>
+              <w:t xml:space="preserve">User goes to </w:t>
+            </w:r>
+            <w:r>
+              <w:t>shopping cart</w:t>
+            </w:r>
+          </w:p>
+          <w:p>
+            <w:r>
+              <w:t>User has already signed i</w:t>
+            </w:r>
+            <w:r>
+              <w:t>n</w:t>
+            </w:r>
+          </w:p>
+          <w:p>
+            <w:r>
+              <w:t>User has already product in shopping cart</w:t>
+            </w:r>
+          </w:p>
+          <w:p/>
+        </w:tc>
+      </w:tr>
+      <w:tr>
+        <w:tc>
+          <w:tcPr>
+            <w:tcW w:w="2054" w:type="dxa"/>
+          </w:tcPr>
+          <w:p>
+            <w:r>
+              <w:t>Post-conditions</w:t>
+            </w:r>
+          </w:p>
+        </w:tc>
+        <w:tc>
+          <w:tcPr>
+            <w:tcW w:w="7296" w:type="dxa"/>
+          </w:tcPr>
+          <w:p>
+            <w:r>
+              <w:t xml:space="preserve">User </w:t>
+            </w:r>
+            <w:r>
+              <w:t>successfully to pay for a purchase.</w:t>
+            </w:r>
+          </w:p>
+        </w:tc>
+      </w:tr>
+    </w:tbl>
+    <w:p/>
+    <w:p/>
+    <w:p>
+      <w:pPr>
+        <w:pStyle w:val="Heading2"/>
+      </w:pPr>
+      <w:bookmarkStart w:id="16" w:name="_Toc58440520"/>
+      <w:r>
+        <w:t xml:space="preserve">Use-case: </w:t>
+      </w:r>
+      <w:r>
+        <w:t>Payment on delivery</w:t>
+      </w:r>
+      <w:bookmarkEnd w:id="16"/>
+    </w:p>
+    <w:tbl>
+      <w:tblPr>
+        <w:tblStyle w:val="TableGrid"/>
+        <w:tblW w:w="0" w:type="auto"/>
+        <w:tblLook w:val="04A0" w:firstRow="1" w:lastRow="0" w:firstColumn="1" w:lastColumn="0" w:noHBand="0" w:noVBand="1"/>
+      </w:tblPr>
+      <w:tblGrid>
+        <w:gridCol w:w="2054"/>
+        <w:gridCol w:w="7296"/>
+      </w:tblGrid>
+      <w:tr>
+        <w:tc>
+          <w:tcPr>
+            <w:tcW w:w="2054" w:type="dxa"/>
+          </w:tcPr>
+          <w:p>
+            <w:r>
+              <w:t>Use case Name</w:t>
+            </w:r>
+          </w:p>
+        </w:tc>
+        <w:tc>
+          <w:tcPr>
+            <w:tcW w:w="7296" w:type="dxa"/>
+          </w:tcPr>
+          <w:p>
+            <w:r>
+              <w:t>Payment on delivery</w:t>
+            </w:r>
+          </w:p>
+        </w:tc>
+      </w:tr>
+      <w:tr>
+        <w:tc>
+          <w:tcPr>
+            <w:tcW w:w="2054" w:type="dxa"/>
+          </w:tcPr>
+          <w:p>
+            <w:r>
+              <w:t>Brief description</w:t>
+            </w:r>
+          </w:p>
+        </w:tc>
+        <w:tc>
+          <w:tcPr>
+            <w:tcW w:w="7296" w:type="dxa"/>
+          </w:tcPr>
+          <w:p>
+            <w:pPr>
+              <w:tabs>
+                <w:tab w:val="left" w:pos="5184"/>
+              </w:tabs>
+            </w:pPr>
+            <w:r>
+              <w:t xml:space="preserve">This use case describes how </w:t>
+            </w:r>
+            <w:r>
+              <w:t>a user can choose payment method is pay when receive product</w:t>
+            </w:r>
+          </w:p>
+        </w:tc>
+      </w:tr>
+      <w:tr>
+        <w:tc>
+          <w:tcPr>
+            <w:tcW w:w="2054" w:type="dxa"/>
+          </w:tcPr>
+          <w:p>
+            <w:r>
+              <w:t>Actors</w:t>
+            </w:r>
+          </w:p>
+        </w:tc>
+        <w:tc>
+          <w:tcPr>
+            <w:tcW w:w="7296" w:type="dxa"/>
+          </w:tcPr>
+          <w:p>
+            <w:r>
+              <w:t>Signed in custormer</w:t>
+            </w:r>
+          </w:p>
+        </w:tc>
+      </w:tr>
+      <w:tr>
+        <w:tc>
+          <w:tcPr>
+            <w:tcW w:w="2054" w:type="dxa"/>
+          </w:tcPr>
+          <w:p>
+            <w:r>
+              <w:t>Basic Flow</w:t>
+            </w:r>
+          </w:p>
+        </w:tc>
+        <w:tc>
+          <w:tcPr>
+            <w:tcW w:w="7296" w:type="dxa"/>
+          </w:tcPr>
+          <w:p>
+            <w:pPr>
+              <w:pStyle w:val="ListParagraph"/>
+              <w:numPr>
+                <w:ilvl w:val="0"/>
+                <w:numId w:val="26"/>
+              </w:numPr>
+              <w:spacing w:line="240" w:lineRule="auto"/>
+            </w:pPr>
+            <w:r>
+              <w:t>User goes to shopping cart</w:t>
+            </w:r>
+          </w:p>
+          <w:p>
+            <w:pPr>
+              <w:pStyle w:val="ListParagraph"/>
+              <w:numPr>
+                <w:ilvl w:val="0"/>
+                <w:numId w:val="26"/>
+              </w:numPr>
+              <w:spacing w:line="240" w:lineRule="auto"/>
+            </w:pPr>
+            <w:r>
+              <w:t>User click on purchase button</w:t>
+            </w:r>
+          </w:p>
+          <w:p>
+            <w:pPr>
+              <w:pStyle w:val="ListParagraph"/>
+              <w:numPr>
+                <w:ilvl w:val="0"/>
+                <w:numId w:val="26"/>
+              </w:numPr>
+              <w:spacing w:line="240" w:lineRule="auto"/>
+            </w:pPr>
+            <w:r>
+              <w:t>User click on checkout button</w:t>
+            </w:r>
+          </w:p>
+          <w:p>
+            <w:pPr>
+              <w:pStyle w:val="ListParagraph"/>
+              <w:numPr>
+                <w:ilvl w:val="0"/>
+                <w:numId w:val="26"/>
+              </w:numPr>
+              <w:spacing w:line="240" w:lineRule="auto"/>
+            </w:pPr>
+            <w:r>
+              <w:t xml:space="preserve">User choose </w:t>
+            </w:r>
+            <w:r>
+              <w:t>payment on delivery</w:t>
+            </w:r>
+          </w:p>
+          <w:p>
+            <w:pPr>
+              <w:pStyle w:val="ListParagraph"/>
+              <w:numPr>
+                <w:ilvl w:val="0"/>
+                <w:numId w:val="26"/>
+              </w:numPr>
+              <w:spacing w:line="240" w:lineRule="auto"/>
+            </w:pPr>
+            <w:r>
+              <w:t>User click on confirm button</w:t>
+            </w:r>
+          </w:p>
+        </w:tc>
+      </w:tr>
+      <w:tr>
+        <w:tc>
+          <w:tcPr>
+            <w:tcW w:w="2054" w:type="dxa"/>
+          </w:tcPr>
+          <w:p>
+            <w:r>
+              <w:t>Alternative Flows</w:t>
+            </w:r>
+          </w:p>
+        </w:tc>
+        <w:tc>
+          <w:tcPr>
+            <w:tcW w:w="7296" w:type="dxa"/>
+          </w:tcPr>
+          <w:p>
+            <w:pPr>
+              <w:rPr>
+                <w:b/>
+              </w:rPr>
+            </w:pPr>
+            <w:r>
+              <w:rPr>
+                <w:b/>
+              </w:rPr>
+              <w:t>Alternative flow 1: User</w:t>
+            </w:r>
+            <w:r>
+              <w:rPr>
+                <w:b/>
+              </w:rPr>
+              <w:t>’s shopping cart is empt</w:t>
+            </w:r>
+            <w:r>
+              <w:rPr>
+                <w:b/>
+              </w:rPr>
+              <w:t>y</w:t>
+            </w:r>
+          </w:p>
+          <w:p>
+            <w:pPr>
+              <w:pStyle w:val="ListParagraph"/>
+              <w:numPr>
+                <w:ilvl w:val="0"/>
+                <w:numId w:val="37"/>
+              </w:numPr>
+              <w:spacing w:line="240" w:lineRule="auto"/>
+            </w:pPr>
+            <w:r>
+              <w:t>From #2 of the basic flow, systerm display error message</w:t>
+            </w:r>
+          </w:p>
+          <w:p>
+            <w:pPr>
+              <w:pStyle w:val="ListParagraph"/>
+              <w:numPr>
+                <w:ilvl w:val="0"/>
+                <w:numId w:val="37"/>
+              </w:numPr>
+              <w:spacing w:line="240" w:lineRule="auto"/>
+            </w:pPr>
+            <w:r>
+              <w:t>Systerm goes to homepage</w:t>
+            </w:r>
+          </w:p>
+          <w:p>
+            <w:pPr>
+              <w:rPr>
+                <w:b/>
+              </w:rPr>
+            </w:pPr>
+            <w:r>
+              <w:rPr>
+                <w:b/>
+              </w:rPr>
+              <w:t xml:space="preserve">Alternative flow </w:t>
+            </w:r>
+            <w:r>
+              <w:rPr>
+                <w:b/>
+              </w:rPr>
+              <w:t>2</w:t>
+            </w:r>
+            <w:r>
+              <w:rPr>
+                <w:b/>
+              </w:rPr>
+              <w:t xml:space="preserve">: </w:t>
+            </w:r>
+            <w:r>
+              <w:rPr>
+                <w:b/>
+              </w:rPr>
+              <w:t>Payment methods is not available</w:t>
+            </w:r>
+          </w:p>
+          <w:p>
+            <w:pPr>
+              <w:pStyle w:val="ListParagraph"/>
+              <w:numPr>
+                <w:ilvl w:val="0"/>
+                <w:numId w:val="36"/>
+              </w:numPr>
+            </w:pPr>
+            <w:r>
+              <w:t>From step #4 of basic flow, system display error message</w:t>
+            </w:r>
+          </w:p>
+          <w:p>
+            <w:pPr>
+              <w:pStyle w:val="ListParagraph"/>
+              <w:numPr>
+                <w:ilvl w:val="0"/>
+                <w:numId w:val="36"/>
+              </w:numPr>
+            </w:pPr>
+            <w:r>
+              <w:t>Goes to #</w:t>
+            </w:r>
+            <w:r>
+              <w:t>4 and choose other payment methods</w:t>
+            </w:r>
+          </w:p>
+        </w:tc>
+      </w:tr>
+      <w:tr>
+        <w:tc>
+          <w:tcPr>
+            <w:tcW w:w="2054" w:type="dxa"/>
+          </w:tcPr>
+          <w:p>
+            <w:r>
+              <w:t>Pre-conditions</w:t>
+            </w:r>
+          </w:p>
+        </w:tc>
+        <w:tc>
+          <w:tcPr>
+            <w:tcW w:w="7296" w:type="dxa"/>
+          </w:tcPr>
+          <w:p>
+            <w:r>
+              <w:t>User goes to shopping cart</w:t>
+            </w:r>
+          </w:p>
+          <w:p>
+            <w:r>
+              <w:t>User has already signed in</w:t>
+            </w:r>
+          </w:p>
+          <w:p>
+            <w:r>
+              <w:t>User has already product in shopping cart</w:t>
+            </w:r>
+          </w:p>
+          <w:p/>
+        </w:tc>
+      </w:tr>
+      <w:tr>
+        <w:tc>
+          <w:tcPr>
+            <w:tcW w:w="2054" w:type="dxa"/>
+          </w:tcPr>
+          <w:p>
+            <w:r>
+              <w:t>Post-conditions</w:t>
+            </w:r>
+          </w:p>
+        </w:tc>
+        <w:tc>
+          <w:tcPr>
+            <w:tcW w:w="7296" w:type="dxa"/>
+          </w:tcPr>
+          <w:p>
+            <w:r>
+              <w:t>User successfully to pay for a purchase.</w:t>
+            </w:r>
+          </w:p>
+        </w:tc>
+      </w:tr>
+    </w:tbl>
+    <w:p/>
+    <w:p>
+      <w:pPr>
+        <w:pStyle w:val="Heading2"/>
+      </w:pPr>
+      <w:bookmarkStart w:id="17" w:name="_Toc58440521"/>
+      <w:r>
+        <w:t xml:space="preserve">Use-case: </w:t>
+      </w:r>
+      <w:r>
+        <w:t>Payment online</w:t>
+      </w:r>
+      <w:bookmarkEnd w:id="17"/>
+    </w:p>
+    <w:tbl>
+      <w:tblPr>
+        <w:tblStyle w:val="TableGrid"/>
+        <w:tblW w:w="0" w:type="auto"/>
+        <w:tblLook w:val="04A0" w:firstRow="1" w:lastRow="0" w:firstColumn="1" w:lastColumn="0" w:noHBand="0" w:noVBand="1"/>
+      </w:tblPr>
+      <w:tblGrid>
+        <w:gridCol w:w="2054"/>
+        <w:gridCol w:w="7296"/>
+      </w:tblGrid>
+      <w:tr>
+        <w:tc>
+          <w:tcPr>
+            <w:tcW w:w="2054" w:type="dxa"/>
+          </w:tcPr>
+          <w:p>
+            <w:r>
+              <w:t>Use case Name</w:t>
+            </w:r>
+          </w:p>
+        </w:tc>
+        <w:tc>
+          <w:tcPr>
+            <w:tcW w:w="7296" w:type="dxa"/>
+          </w:tcPr>
+          <w:p>
+            <w:r>
               <w:t>Payment online</w:t>
             </w:r>
           </w:p>
@@ -6715,11 +6947,11 @@
       <w:pPr>
         <w:pStyle w:val="Heading2"/>
       </w:pPr>
-      <w:bookmarkStart w:id="16" w:name="_Toc57053981"/>
+      <w:bookmarkStart w:id="18" w:name="_Toc58440522"/>
       <w:r>
         <w:t>Use-case: Add new product</w:t>
       </w:r>
-      <w:bookmarkEnd w:id="16"/>
+      <w:bookmarkEnd w:id="18"/>
     </w:p>
     <w:p/>
     <w:p/>
@@ -6944,11 +7176,11 @@
       <w:pPr>
         <w:pStyle w:val="Heading2"/>
       </w:pPr>
-      <w:bookmarkStart w:id="17" w:name="_Toc57053982"/>
+      <w:bookmarkStart w:id="19" w:name="_Toc58440523"/>
       <w:r>
         <w:t>Use-case: Edit product</w:t>
       </w:r>
-      <w:bookmarkEnd w:id="17"/>
+      <w:bookmarkEnd w:id="19"/>
     </w:p>
     <w:tbl>
       <w:tblPr>
@@ -7255,11 +7487,11 @@
       <w:pPr>
         <w:pStyle w:val="Heading2"/>
       </w:pPr>
-      <w:bookmarkStart w:id="18" w:name="_Toc57053983"/>
+      <w:bookmarkStart w:id="20" w:name="_Toc58440524"/>
       <w:r>
         <w:t>Use-case: Delete product</w:t>
       </w:r>
-      <w:bookmarkEnd w:id="18"/>
+      <w:bookmarkEnd w:id="20"/>
     </w:p>
     <w:tbl>
       <w:tblPr>
@@ -7570,7 +7802,7 @@
 </file>
 
 <file path=word/endnotes.xml><?xml version="1.0" encoding="utf-8"?>
-<w:endnotes xmlns:wpc="http://schemas.microsoft.com/office/word/2010/wordprocessingCanvas" xmlns:cx="http://schemas.microsoft.com/office/drawing/2014/chartex" xmlns:cx1="http://schemas.microsoft.com/office/drawing/2015/9/8/chartex" xmlns:cx2="http://schemas.microsoft.com/office/drawing/2015/10/21/chartex" xmlns:cx3="http://schemas.microsoft.com/office/drawing/2016/5/9/chartex" xmlns:cx4="http://schemas.microsoft.com/office/drawing/2016/5/10/chartex" xmlns:cx5="http://schemas.microsoft.com/office/drawing/2016/5/11/chartex" xmlns:cx6="http://schemas.microsoft.com/office/drawing/2016/5/12/chartex" xmlns:cx7="http://schemas.microsoft.com/office/drawing/2016/5/13/chartex" xmlns:cx8="http://schemas.microsoft.com/office/drawing/2016/5/14/chartex" xmlns:mc="http://schemas.openxmlformats.org/markup-compatibility/2006" xmlns:aink="http://schemas.microsoft.com/office/drawing/2016/ink" xmlns:am3d="http://schemas.microsoft.com/office/drawing/2017/model3d" xmlns:o="urn:schemas-microsoft-com:office:office" xmlns:r="http://schemas.openxmlformats.org/officeDocument/2006/relationships" xmlns:m="http://schemas.openxmlformats.org/officeDocument/2006/math" xmlns:v="urn:schemas-microsoft-com:vml" xmlns:wp14="http://schemas.microsoft.com/office/word/2010/wordprocessingDrawing" xmlns:wp="http://schemas.openxmlformats.org/drawingml/2006/wordprocessingDrawing" xmlns:w10="urn:schemas-microsoft-com:office:word" xmlns:w="http://schemas.openxmlformats.org/wordprocessingml/2006/main" xmlns:w14="http://schemas.microsoft.com/office/word/2010/wordml" xmlns:w15="http://schemas.microsoft.com/office/word/2012/wordml" xmlns:w16cid="http://schemas.microsoft.com/office/word/2016/wordml/cid" xmlns:w16se="http://schemas.microsoft.com/office/word/2015/wordml/symex" xmlns:wpg="http://schemas.microsoft.com/office/word/2010/wordprocessingGroup" xmlns:wpi="http://schemas.microsoft.com/office/word/2010/wordprocessingInk" xmlns:wne="http://schemas.microsoft.com/office/word/2006/wordml" xmlns:wps="http://schemas.microsoft.com/office/word/2010/wordprocessingShape" mc:Ignorable="w14 w15 w16se w16cid wp14">
+<w:endnotes xmlns:wpc="http://schemas.microsoft.com/office/word/2010/wordprocessingCanvas" xmlns:cx="http://schemas.microsoft.com/office/drawing/2014/chartex" xmlns:cx1="http://schemas.microsoft.com/office/drawing/2015/9/8/chartex" xmlns:cx2="http://schemas.microsoft.com/office/drawing/2015/10/21/chartex" xmlns:cx3="http://schemas.microsoft.com/office/drawing/2016/5/9/chartex" xmlns:cx4="http://schemas.microsoft.com/office/drawing/2016/5/10/chartex" xmlns:cx5="http://schemas.microsoft.com/office/drawing/2016/5/11/chartex" xmlns:cx6="http://schemas.microsoft.com/office/drawing/2016/5/12/chartex" xmlns:cx7="http://schemas.microsoft.com/office/drawing/2016/5/13/chartex" xmlns:cx8="http://schemas.microsoft.com/office/drawing/2016/5/14/chartex" xmlns:mc="http://schemas.openxmlformats.org/markup-compatibility/2006" xmlns:aink="http://schemas.microsoft.com/office/drawing/2016/ink" xmlns:am3d="http://schemas.microsoft.com/office/drawing/2017/model3d" xmlns:o="urn:schemas-microsoft-com:office:office" xmlns:r="http://schemas.openxmlformats.org/officeDocument/2006/relationships" xmlns:m="http://schemas.openxmlformats.org/officeDocument/2006/math" xmlns:v="urn:schemas-microsoft-com:vml" xmlns:wp14="http://schemas.microsoft.com/office/word/2010/wordprocessingDrawing" xmlns:wp="http://schemas.openxmlformats.org/drawingml/2006/wordprocessingDrawing" xmlns:w10="urn:schemas-microsoft-com:office:word" xmlns:w="http://schemas.openxmlformats.org/wordprocessingml/2006/main" xmlns:w14="http://schemas.microsoft.com/office/word/2010/wordml" xmlns:w15="http://schemas.microsoft.com/office/word/2012/wordml" xmlns:w16cex="http://schemas.microsoft.com/office/word/2018/wordml/cex" xmlns:w16cid="http://schemas.microsoft.com/office/word/2016/wordml/cid" xmlns:w16="http://schemas.microsoft.com/office/word/2018/wordml" xmlns:w16se="http://schemas.microsoft.com/office/word/2015/wordml/symex" xmlns:wpg="http://schemas.microsoft.com/office/word/2010/wordprocessingGroup" xmlns:wpi="http://schemas.microsoft.com/office/word/2010/wordprocessingInk" xmlns:wne="http://schemas.microsoft.com/office/word/2006/wordml" xmlns:wps="http://schemas.microsoft.com/office/word/2010/wordprocessingShape" mc:Ignorable="w14 w15 w16se w16cid w16 w16cex wp14">
   <w:endnote w:type="separator" w:id="-1">
     <w:p>
       <w:pPr>
@@ -7595,7 +7827,7 @@
 </file>
 
 <file path=word/footer1.xml><?xml version="1.0" encoding="utf-8"?>
-<w:ftr xmlns:wpc="http://schemas.microsoft.com/office/word/2010/wordprocessingCanvas" xmlns:cx="http://schemas.microsoft.com/office/drawing/2014/chartex" xmlns:cx1="http://schemas.microsoft.com/office/drawing/2015/9/8/chartex" xmlns:cx2="http://schemas.microsoft.com/office/drawing/2015/10/21/chartex" xmlns:cx3="http://schemas.microsoft.com/office/drawing/2016/5/9/chartex" xmlns:cx4="http://schemas.microsoft.com/office/drawing/2016/5/10/chartex" xmlns:cx5="http://schemas.microsoft.com/office/drawing/2016/5/11/chartex" xmlns:cx6="http://schemas.microsoft.com/office/drawing/2016/5/12/chartex" xmlns:cx7="http://schemas.microsoft.com/office/drawing/2016/5/13/chartex" xmlns:cx8="http://schemas.microsoft.com/office/drawing/2016/5/14/chartex" xmlns:mc="http://schemas.openxmlformats.org/markup-compatibility/2006" xmlns:aink="http://schemas.microsoft.com/office/drawing/2016/ink" xmlns:am3d="http://schemas.microsoft.com/office/drawing/2017/model3d" xmlns:o="urn:schemas-microsoft-com:office:office" xmlns:r="http://schemas.openxmlformats.org/officeDocument/2006/relationships" xmlns:m="http://schemas.openxmlformats.org/officeDocument/2006/math" xmlns:v="urn:schemas-microsoft-com:vml" xmlns:wp14="http://schemas.microsoft.com/office/word/2010/wordprocessingDrawing" xmlns:wp="http://schemas.openxmlformats.org/drawingml/2006/wordprocessingDrawing" xmlns:w10="urn:schemas-microsoft-com:office:word" xmlns:w="http://schemas.openxmlformats.org/wordprocessingml/2006/main" xmlns:w14="http://schemas.microsoft.com/office/word/2010/wordml" xmlns:w15="http://schemas.microsoft.com/office/word/2012/wordml" xmlns:w16cid="http://schemas.microsoft.com/office/word/2016/wordml/cid" xmlns:w16se="http://schemas.microsoft.com/office/word/2015/wordml/symex" xmlns:wpg="http://schemas.microsoft.com/office/word/2010/wordprocessingGroup" xmlns:wpi="http://schemas.microsoft.com/office/word/2010/wordprocessingInk" xmlns:wne="http://schemas.microsoft.com/office/word/2006/wordml" xmlns:wps="http://schemas.microsoft.com/office/word/2010/wordprocessingShape" mc:Ignorable="w14 w15 w16se w16cid wp14">
+<w:ftr xmlns:wpc="http://schemas.microsoft.com/office/word/2010/wordprocessingCanvas" xmlns:cx="http://schemas.microsoft.com/office/drawing/2014/chartex" xmlns:cx1="http://schemas.microsoft.com/office/drawing/2015/9/8/chartex" xmlns:cx2="http://schemas.microsoft.com/office/drawing/2015/10/21/chartex" xmlns:cx3="http://schemas.microsoft.com/office/drawing/2016/5/9/chartex" xmlns:cx4="http://schemas.microsoft.com/office/drawing/2016/5/10/chartex" xmlns:cx5="http://schemas.microsoft.com/office/drawing/2016/5/11/chartex" xmlns:cx6="http://schemas.microsoft.com/office/drawing/2016/5/12/chartex" xmlns:cx7="http://schemas.microsoft.com/office/drawing/2016/5/13/chartex" xmlns:cx8="http://schemas.microsoft.com/office/drawing/2016/5/14/chartex" xmlns:mc="http://schemas.openxmlformats.org/markup-compatibility/2006" xmlns:aink="http://schemas.microsoft.com/office/drawing/2016/ink" xmlns:am3d="http://schemas.microsoft.com/office/drawing/2017/model3d" xmlns:o="urn:schemas-microsoft-com:office:office" xmlns:r="http://schemas.openxmlformats.org/officeDocument/2006/relationships" xmlns:m="http://schemas.openxmlformats.org/officeDocument/2006/math" xmlns:v="urn:schemas-microsoft-com:vml" xmlns:wp14="http://schemas.microsoft.com/office/word/2010/wordprocessingDrawing" xmlns:wp="http://schemas.openxmlformats.org/drawingml/2006/wordprocessingDrawing" xmlns:w10="urn:schemas-microsoft-com:office:word" xmlns:w="http://schemas.openxmlformats.org/wordprocessingml/2006/main" xmlns:w14="http://schemas.microsoft.com/office/word/2010/wordml" xmlns:w15="http://schemas.microsoft.com/office/word/2012/wordml" xmlns:w16cex="http://schemas.microsoft.com/office/word/2018/wordml/cex" xmlns:w16cid="http://schemas.microsoft.com/office/word/2016/wordml/cid" xmlns:w16="http://schemas.microsoft.com/office/word/2018/wordml" xmlns:w16se="http://schemas.microsoft.com/office/word/2015/wordml/symex" xmlns:wpg="http://schemas.microsoft.com/office/word/2010/wordprocessingGroup" xmlns:wpi="http://schemas.microsoft.com/office/word/2010/wordprocessingInk" xmlns:wne="http://schemas.microsoft.com/office/word/2006/wordml" xmlns:wps="http://schemas.microsoft.com/office/word/2010/wordprocessingShape" mc:Ignorable="w14 w15 w16se w16cid w16 w16cex wp14">
   <w:tbl>
     <w:tblPr>
       <w:tblW w:w="0" w:type="auto"/>
@@ -7759,7 +7991,7 @@
 </file>
 
 <file path=word/footnotes.xml><?xml version="1.0" encoding="utf-8"?>
-<w:footnotes xmlns:wpc="http://schemas.microsoft.com/office/word/2010/wordprocessingCanvas" xmlns:cx="http://schemas.microsoft.com/office/drawing/2014/chartex" xmlns:cx1="http://schemas.microsoft.com/office/drawing/2015/9/8/chartex" xmlns:cx2="http://schemas.microsoft.com/office/drawing/2015/10/21/chartex" xmlns:cx3="http://schemas.microsoft.com/office/drawing/2016/5/9/chartex" xmlns:cx4="http://schemas.microsoft.com/office/drawing/2016/5/10/chartex" xmlns:cx5="http://schemas.microsoft.com/office/drawing/2016/5/11/chartex" xmlns:cx6="http://schemas.microsoft.com/office/drawing/2016/5/12/chartex" xmlns:cx7="http://schemas.microsoft.com/office/drawing/2016/5/13/chartex" xmlns:cx8="http://schemas.microsoft.com/office/drawing/2016/5/14/chartex" xmlns:mc="http://schemas.openxmlformats.org/markup-compatibility/2006" xmlns:aink="http://schemas.microsoft.com/office/drawing/2016/ink" xmlns:am3d="http://schemas.microsoft.com/office/drawing/2017/model3d" xmlns:o="urn:schemas-microsoft-com:office:office" xmlns:r="http://schemas.openxmlformats.org/officeDocument/2006/relationships" xmlns:m="http://schemas.openxmlformats.org/officeDocument/2006/math" xmlns:v="urn:schemas-microsoft-com:vml" xmlns:wp14="http://schemas.microsoft.com/office/word/2010/wordprocessingDrawing" xmlns:wp="http://schemas.openxmlformats.org/drawingml/2006/wordprocessingDrawing" xmlns:w10="urn:schemas-microsoft-com:office:word" xmlns:w="http://schemas.openxmlformats.org/wordprocessingml/2006/main" xmlns:w14="http://schemas.microsoft.com/office/word/2010/wordml" xmlns:w15="http://schemas.microsoft.com/office/word/2012/wordml" xmlns:w16cid="http://schemas.microsoft.com/office/word/2016/wordml/cid" xmlns:w16se="http://schemas.microsoft.com/office/word/2015/wordml/symex" xmlns:wpg="http://schemas.microsoft.com/office/word/2010/wordprocessingGroup" xmlns:wpi="http://schemas.microsoft.com/office/word/2010/wordprocessingInk" xmlns:wne="http://schemas.microsoft.com/office/word/2006/wordml" xmlns:wps="http://schemas.microsoft.com/office/word/2010/wordprocessingShape" mc:Ignorable="w14 w15 w16se w16cid wp14">
+<w:footnotes xmlns:wpc="http://schemas.microsoft.com/office/word/2010/wordprocessingCanvas" xmlns:cx="http://schemas.microsoft.com/office/drawing/2014/chartex" xmlns:cx1="http://schemas.microsoft.com/office/drawing/2015/9/8/chartex" xmlns:cx2="http://schemas.microsoft.com/office/drawing/2015/10/21/chartex" xmlns:cx3="http://schemas.microsoft.com/office/drawing/2016/5/9/chartex" xmlns:cx4="http://schemas.microsoft.com/office/drawing/2016/5/10/chartex" xmlns:cx5="http://schemas.microsoft.com/office/drawing/2016/5/11/chartex" xmlns:cx6="http://schemas.microsoft.com/office/drawing/2016/5/12/chartex" xmlns:cx7="http://schemas.microsoft.com/office/drawing/2016/5/13/chartex" xmlns:cx8="http://schemas.microsoft.com/office/drawing/2016/5/14/chartex" xmlns:mc="http://schemas.openxmlformats.org/markup-compatibility/2006" xmlns:aink="http://schemas.microsoft.com/office/drawing/2016/ink" xmlns:am3d="http://schemas.microsoft.com/office/drawing/2017/model3d" xmlns:o="urn:schemas-microsoft-com:office:office" xmlns:r="http://schemas.openxmlformats.org/officeDocument/2006/relationships" xmlns:m="http://schemas.openxmlformats.org/officeDocument/2006/math" xmlns:v="urn:schemas-microsoft-com:vml" xmlns:wp14="http://schemas.microsoft.com/office/word/2010/wordprocessingDrawing" xmlns:wp="http://schemas.openxmlformats.org/drawingml/2006/wordprocessingDrawing" xmlns:w10="urn:schemas-microsoft-com:office:word" xmlns:w="http://schemas.openxmlformats.org/wordprocessingml/2006/main" xmlns:w14="http://schemas.microsoft.com/office/word/2010/wordml" xmlns:w15="http://schemas.microsoft.com/office/word/2012/wordml" xmlns:w16cex="http://schemas.microsoft.com/office/word/2018/wordml/cex" xmlns:w16cid="http://schemas.microsoft.com/office/word/2016/wordml/cid" xmlns:w16="http://schemas.microsoft.com/office/word/2018/wordml" xmlns:w16se="http://schemas.microsoft.com/office/word/2015/wordml/symex" xmlns:wpg="http://schemas.microsoft.com/office/word/2010/wordprocessingGroup" xmlns:wpi="http://schemas.microsoft.com/office/word/2010/wordprocessingInk" xmlns:wne="http://schemas.microsoft.com/office/word/2006/wordml" xmlns:wps="http://schemas.microsoft.com/office/word/2010/wordprocessingShape" mc:Ignorable="w14 w15 w16se w16cid w16 w16cex wp14">
   <w:footnote w:type="separator" w:id="-1">
     <w:p>
       <w:pPr>
@@ -7784,7 +8016,7 @@
 </file>
 
 <file path=word/header1.xml><?xml version="1.0" encoding="utf-8"?>
-<w:hdr xmlns:wpc="http://schemas.microsoft.com/office/word/2010/wordprocessingCanvas" xmlns:cx="http://schemas.microsoft.com/office/drawing/2014/chartex" xmlns:cx1="http://schemas.microsoft.com/office/drawing/2015/9/8/chartex" xmlns:cx2="http://schemas.microsoft.com/office/drawing/2015/10/21/chartex" xmlns:cx3="http://schemas.microsoft.com/office/drawing/2016/5/9/chartex" xmlns:cx4="http://schemas.microsoft.com/office/drawing/2016/5/10/chartex" xmlns:cx5="http://schemas.microsoft.com/office/drawing/2016/5/11/chartex" xmlns:cx6="http://schemas.microsoft.com/office/drawing/2016/5/12/chartex" xmlns:cx7="http://schemas.microsoft.com/office/drawing/2016/5/13/chartex" xmlns:cx8="http://schemas.microsoft.com/office/drawing/2016/5/14/chartex" xmlns:mc="http://schemas.openxmlformats.org/markup-compatibility/2006" xmlns:aink="http://schemas.microsoft.com/office/drawing/2016/ink" xmlns:am3d="http://schemas.microsoft.com/office/drawing/2017/model3d" xmlns:o="urn:schemas-microsoft-com:office:office" xmlns:r="http://schemas.openxmlformats.org/officeDocument/2006/relationships" xmlns:m="http://schemas.openxmlformats.org/officeDocument/2006/math" xmlns:v="urn:schemas-microsoft-com:vml" xmlns:wp14="http://schemas.microsoft.com/office/word/2010/wordprocessingDrawing" xmlns:wp="http://schemas.openxmlformats.org/drawingml/2006/wordprocessingDrawing" xmlns:w10="urn:schemas-microsoft-com:office:word" xmlns:w="http://schemas.openxmlformats.org/wordprocessingml/2006/main" xmlns:w14="http://schemas.microsoft.com/office/word/2010/wordml" xmlns:w15="http://schemas.microsoft.com/office/word/2012/wordml" xmlns:w16cid="http://schemas.microsoft.com/office/word/2016/wordml/cid" xmlns:w16se="http://schemas.microsoft.com/office/word/2015/wordml/symex" xmlns:wpg="http://schemas.microsoft.com/office/word/2010/wordprocessingGroup" xmlns:wpi="http://schemas.microsoft.com/office/word/2010/wordprocessingInk" xmlns:wne="http://schemas.microsoft.com/office/word/2006/wordml" xmlns:wps="http://schemas.microsoft.com/office/word/2010/wordprocessingShape" mc:Ignorable="w14 w15 w16se w16cid wp14">
+<w:hdr xmlns:wpc="http://schemas.microsoft.com/office/word/2010/wordprocessingCanvas" xmlns:cx="http://schemas.microsoft.com/office/drawing/2014/chartex" xmlns:cx1="http://schemas.microsoft.com/office/drawing/2015/9/8/chartex" xmlns:cx2="http://schemas.microsoft.com/office/drawing/2015/10/21/chartex" xmlns:cx3="http://schemas.microsoft.com/office/drawing/2016/5/9/chartex" xmlns:cx4="http://schemas.microsoft.com/office/drawing/2016/5/10/chartex" xmlns:cx5="http://schemas.microsoft.com/office/drawing/2016/5/11/chartex" xmlns:cx6="http://schemas.microsoft.com/office/drawing/2016/5/12/chartex" xmlns:cx7="http://schemas.microsoft.com/office/drawing/2016/5/13/chartex" xmlns:cx8="http://schemas.microsoft.com/office/drawing/2016/5/14/chartex" xmlns:mc="http://schemas.openxmlformats.org/markup-compatibility/2006" xmlns:aink="http://schemas.microsoft.com/office/drawing/2016/ink" xmlns:am3d="http://schemas.microsoft.com/office/drawing/2017/model3d" xmlns:o="urn:schemas-microsoft-com:office:office" xmlns:r="http://schemas.openxmlformats.org/officeDocument/2006/relationships" xmlns:m="http://schemas.openxmlformats.org/officeDocument/2006/math" xmlns:v="urn:schemas-microsoft-com:vml" xmlns:wp14="http://schemas.microsoft.com/office/word/2010/wordprocessingDrawing" xmlns:wp="http://schemas.openxmlformats.org/drawingml/2006/wordprocessingDrawing" xmlns:w10="urn:schemas-microsoft-com:office:word" xmlns:w="http://schemas.openxmlformats.org/wordprocessingml/2006/main" xmlns:w14="http://schemas.microsoft.com/office/word/2010/wordml" xmlns:w15="http://schemas.microsoft.com/office/word/2012/wordml" xmlns:w16cex="http://schemas.microsoft.com/office/word/2018/wordml/cex" xmlns:w16cid="http://schemas.microsoft.com/office/word/2016/wordml/cid" xmlns:w16="http://schemas.microsoft.com/office/word/2018/wordml" xmlns:w16se="http://schemas.microsoft.com/office/word/2015/wordml/symex" xmlns:wpg="http://schemas.microsoft.com/office/word/2010/wordprocessingGroup" xmlns:wpi="http://schemas.microsoft.com/office/word/2010/wordprocessingInk" xmlns:wne="http://schemas.microsoft.com/office/word/2006/wordml" xmlns:wps="http://schemas.microsoft.com/office/word/2010/wordprocessingShape" mc:Ignorable="w14 w15 w16se w16cid w16 w16cex wp14">
   <w:p>
     <w:pPr>
       <w:rPr>
@@ -7843,7 +8075,7 @@
 </file>
 
 <file path=word/header2.xml><?xml version="1.0" encoding="utf-8"?>
-<w:hdr xmlns:wpc="http://schemas.microsoft.com/office/word/2010/wordprocessingCanvas" xmlns:cx="http://schemas.microsoft.com/office/drawing/2014/chartex" xmlns:cx1="http://schemas.microsoft.com/office/drawing/2015/9/8/chartex" xmlns:cx2="http://schemas.microsoft.com/office/drawing/2015/10/21/chartex" xmlns:cx3="http://schemas.microsoft.com/office/drawing/2016/5/9/chartex" xmlns:cx4="http://schemas.microsoft.com/office/drawing/2016/5/10/chartex" xmlns:cx5="http://schemas.microsoft.com/office/drawing/2016/5/11/chartex" xmlns:cx6="http://schemas.microsoft.com/office/drawing/2016/5/12/chartex" xmlns:cx7="http://schemas.microsoft.com/office/drawing/2016/5/13/chartex" xmlns:cx8="http://schemas.microsoft.com/office/drawing/2016/5/14/chartex" xmlns:mc="http://schemas.openxmlformats.org/markup-compatibility/2006" xmlns:aink="http://schemas.microsoft.com/office/drawing/2016/ink" xmlns:am3d="http://schemas.microsoft.com/office/drawing/2017/model3d" xmlns:o="urn:schemas-microsoft-com:office:office" xmlns:r="http://schemas.openxmlformats.org/officeDocument/2006/relationships" xmlns:m="http://schemas.openxmlformats.org/officeDocument/2006/math" xmlns:v="urn:schemas-microsoft-com:vml" xmlns:wp14="http://schemas.microsoft.com/office/word/2010/wordprocessingDrawing" xmlns:wp="http://schemas.openxmlformats.org/drawingml/2006/wordprocessingDrawing" xmlns:w10="urn:schemas-microsoft-com:office:word" xmlns:w="http://schemas.openxmlformats.org/wordprocessingml/2006/main" xmlns:w14="http://schemas.microsoft.com/office/word/2010/wordml" xmlns:w15="http://schemas.microsoft.com/office/word/2012/wordml" xmlns:w16cid="http://schemas.microsoft.com/office/word/2016/wordml/cid" xmlns:w16se="http://schemas.microsoft.com/office/word/2015/wordml/symex" xmlns:wpg="http://schemas.microsoft.com/office/word/2010/wordprocessingGroup" xmlns:wpi="http://schemas.microsoft.com/office/word/2010/wordprocessingInk" xmlns:wne="http://schemas.microsoft.com/office/word/2006/wordml" xmlns:wps="http://schemas.microsoft.com/office/word/2010/wordprocessingShape" mc:Ignorable="w14 w15 w16se w16cid wp14">
+<w:hdr xmlns:wpc="http://schemas.microsoft.com/office/word/2010/wordprocessingCanvas" xmlns:cx="http://schemas.microsoft.com/office/drawing/2014/chartex" xmlns:cx1="http://schemas.microsoft.com/office/drawing/2015/9/8/chartex" xmlns:cx2="http://schemas.microsoft.com/office/drawing/2015/10/21/chartex" xmlns:cx3="http://schemas.microsoft.com/office/drawing/2016/5/9/chartex" xmlns:cx4="http://schemas.microsoft.com/office/drawing/2016/5/10/chartex" xmlns:cx5="http://schemas.microsoft.com/office/drawing/2016/5/11/chartex" xmlns:cx6="http://schemas.microsoft.com/office/drawing/2016/5/12/chartex" xmlns:cx7="http://schemas.microsoft.com/office/drawing/2016/5/13/chartex" xmlns:cx8="http://schemas.microsoft.com/office/drawing/2016/5/14/chartex" xmlns:mc="http://schemas.openxmlformats.org/markup-compatibility/2006" xmlns:aink="http://schemas.microsoft.com/office/drawing/2016/ink" xmlns:am3d="http://schemas.microsoft.com/office/drawing/2017/model3d" xmlns:o="urn:schemas-microsoft-com:office:office" xmlns:r="http://schemas.openxmlformats.org/officeDocument/2006/relationships" xmlns:m="http://schemas.openxmlformats.org/officeDocument/2006/math" xmlns:v="urn:schemas-microsoft-com:vml" xmlns:wp14="http://schemas.microsoft.com/office/word/2010/wordprocessingDrawing" xmlns:wp="http://schemas.openxmlformats.org/drawingml/2006/wordprocessingDrawing" xmlns:w10="urn:schemas-microsoft-com:office:word" xmlns:w="http://schemas.openxmlformats.org/wordprocessingml/2006/main" xmlns:w14="http://schemas.microsoft.com/office/word/2010/wordml" xmlns:w15="http://schemas.microsoft.com/office/word/2012/wordml" xmlns:w16cex="http://schemas.microsoft.com/office/word/2018/wordml/cex" xmlns:w16cid="http://schemas.microsoft.com/office/word/2016/wordml/cid" xmlns:w16="http://schemas.microsoft.com/office/word/2018/wordml" xmlns:w16se="http://schemas.microsoft.com/office/word/2015/wordml/symex" xmlns:wpg="http://schemas.microsoft.com/office/word/2010/wordprocessingGroup" xmlns:wpi="http://schemas.microsoft.com/office/word/2010/wordprocessingInk" xmlns:wne="http://schemas.microsoft.com/office/word/2006/wordml" xmlns:wps="http://schemas.microsoft.com/office/word/2010/wordprocessingShape" mc:Ignorable="w14 w15 w16se w16cid w16 w16cex wp14">
   <w:tbl>
     <w:tblPr>
       <w:tblW w:w="0" w:type="auto"/>
@@ -7934,7 +8166,7 @@
 </file>
 
 <file path=word/numbering.xml><?xml version="1.0" encoding="utf-8"?>
-<w:numbering xmlns:wpc="http://schemas.microsoft.com/office/word/2010/wordprocessingCanvas" xmlns:cx="http://schemas.microsoft.com/office/drawing/2014/chartex" xmlns:cx1="http://schemas.microsoft.com/office/drawing/2015/9/8/chartex" xmlns:cx2="http://schemas.microsoft.com/office/drawing/2015/10/21/chartex" xmlns:cx3="http://schemas.microsoft.com/office/drawing/2016/5/9/chartex" xmlns:cx4="http://schemas.microsoft.com/office/drawing/2016/5/10/chartex" xmlns:cx5="http://schemas.microsoft.com/office/drawing/2016/5/11/chartex" xmlns:cx6="http://schemas.microsoft.com/office/drawing/2016/5/12/chartex" xmlns:cx7="http://schemas.microsoft.com/office/drawing/2016/5/13/chartex" xmlns:cx8="http://schemas.microsoft.com/office/drawing/2016/5/14/chartex" xmlns:mc="http://schemas.openxmlformats.org/markup-compatibility/2006" xmlns:aink="http://schemas.microsoft.com/office/drawing/2016/ink" xmlns:am3d="http://schemas.microsoft.com/office/drawing/2017/model3d" xmlns:o="urn:schemas-microsoft-com:office:office" xmlns:r="http://schemas.openxmlformats.org/officeDocument/2006/relationships" xmlns:m="http://schemas.openxmlformats.org/officeDocument/2006/math" xmlns:v="urn:schemas-microsoft-com:vml" xmlns:wp14="http://schemas.microsoft.com/office/word/2010/wordprocessingDrawing" xmlns:wp="http://schemas.openxmlformats.org/drawingml/2006/wordprocessingDrawing" xmlns:w10="urn:schemas-microsoft-com:office:word" xmlns:w="http://schemas.openxmlformats.org/wordprocessingml/2006/main" xmlns:w14="http://schemas.microsoft.com/office/word/2010/wordml" xmlns:w15="http://schemas.microsoft.com/office/word/2012/wordml" xmlns:w16cid="http://schemas.microsoft.com/office/word/2016/wordml/cid" xmlns:w16se="http://schemas.microsoft.com/office/word/2015/wordml/symex" xmlns:wpg="http://schemas.microsoft.com/office/word/2010/wordprocessingGroup" xmlns:wpi="http://schemas.microsoft.com/office/word/2010/wordprocessingInk" xmlns:wne="http://schemas.microsoft.com/office/word/2006/wordml" xmlns:wps="http://schemas.microsoft.com/office/word/2010/wordprocessingShape" mc:Ignorable="w14 w15 w16se w16cid wp14">
+<w:numbering xmlns:wpc="http://schemas.microsoft.com/office/word/2010/wordprocessingCanvas" xmlns:cx="http://schemas.microsoft.com/office/drawing/2014/chartex" xmlns:cx1="http://schemas.microsoft.com/office/drawing/2015/9/8/chartex" xmlns:cx2="http://schemas.microsoft.com/office/drawing/2015/10/21/chartex" xmlns:cx3="http://schemas.microsoft.com/office/drawing/2016/5/9/chartex" xmlns:cx4="http://schemas.microsoft.com/office/drawing/2016/5/10/chartex" xmlns:cx5="http://schemas.microsoft.com/office/drawing/2016/5/11/chartex" xmlns:cx6="http://schemas.microsoft.com/office/drawing/2016/5/12/chartex" xmlns:cx7="http://schemas.microsoft.com/office/drawing/2016/5/13/chartex" xmlns:cx8="http://schemas.microsoft.com/office/drawing/2016/5/14/chartex" xmlns:mc="http://schemas.openxmlformats.org/markup-compatibility/2006" xmlns:aink="http://schemas.microsoft.com/office/drawing/2016/ink" xmlns:am3d="http://schemas.microsoft.com/office/drawing/2017/model3d" xmlns:o="urn:schemas-microsoft-com:office:office" xmlns:r="http://schemas.openxmlformats.org/officeDocument/2006/relationships" xmlns:m="http://schemas.openxmlformats.org/officeDocument/2006/math" xmlns:v="urn:schemas-microsoft-com:vml" xmlns:wp14="http://schemas.microsoft.com/office/word/2010/wordprocessingDrawing" xmlns:wp="http://schemas.openxmlformats.org/drawingml/2006/wordprocessingDrawing" xmlns:w10="urn:schemas-microsoft-com:office:word" xmlns:w="http://schemas.openxmlformats.org/wordprocessingml/2006/main" xmlns:w14="http://schemas.microsoft.com/office/word/2010/wordml" xmlns:w15="http://schemas.microsoft.com/office/word/2012/wordml" xmlns:w16cex="http://schemas.microsoft.com/office/word/2018/wordml/cex" xmlns:w16cid="http://schemas.microsoft.com/office/word/2016/wordml/cid" xmlns:w16="http://schemas.microsoft.com/office/word/2018/wordml" xmlns:w16se="http://schemas.microsoft.com/office/word/2015/wordml/symex" xmlns:wpg="http://schemas.microsoft.com/office/word/2010/wordprocessingGroup" xmlns:wpi="http://schemas.microsoft.com/office/word/2010/wordprocessingInk" xmlns:wne="http://schemas.microsoft.com/office/word/2006/wordml" xmlns:wps="http://schemas.microsoft.com/office/word/2010/wordprocessingShape" mc:Ignorable="w14 w15 w16se w16cid w16 w16cex wp14">
   <w:abstractNum w:abstractNumId="0" w15:restartNumberingAfterBreak="0">
     <w:nsid w:val="FFFFFFFB"/>
     <w:multiLevelType w:val="multilevel"/>
@@ -8281,6 +8513,95 @@
     </w:lvl>
   </w:abstractNum>
   <w:abstractNum w:abstractNumId="4" w15:restartNumberingAfterBreak="0">
+    <w:nsid w:val="11D965DE"/>
+    <w:multiLevelType w:val="hybridMultilevel"/>
+    <w:tmpl w:val="56186354"/>
+    <w:lvl w:ilvl="0" w:tplc="0409000F">
+      <w:start w:val="1"/>
+      <w:numFmt w:val="decimal"/>
+      <w:lvlText w:val="%1."/>
+      <w:lvlJc w:val="left"/>
+      <w:pPr>
+        <w:ind w:left="720" w:hanging="360"/>
+      </w:pPr>
+      <w:rPr>
+        <w:rFonts w:hint="default"/>
+      </w:rPr>
+    </w:lvl>
+    <w:lvl w:ilvl="1" w:tplc="04090019" w:tentative="1">
+      <w:start w:val="1"/>
+      <w:numFmt w:val="lowerLetter"/>
+      <w:lvlText w:val="%2."/>
+      <w:lvlJc w:val="left"/>
+      <w:pPr>
+        <w:ind w:left="1440" w:hanging="360"/>
+      </w:pPr>
+    </w:lvl>
+    <w:lvl w:ilvl="2" w:tplc="0409001B" w:tentative="1">
+      <w:start w:val="1"/>
+      <w:numFmt w:val="lowerRoman"/>
+      <w:lvlText w:val="%3."/>
+      <w:lvlJc w:val="right"/>
+      <w:pPr>
+        <w:ind w:left="2160" w:hanging="180"/>
+      </w:pPr>
+    </w:lvl>
+    <w:lvl w:ilvl="3" w:tplc="0409000F" w:tentative="1">
+      <w:start w:val="1"/>
+      <w:numFmt w:val="decimal"/>
+      <w:lvlText w:val="%4."/>
+      <w:lvlJc w:val="left"/>
+      <w:pPr>
+        <w:ind w:left="2880" w:hanging="360"/>
+      </w:pPr>
+    </w:lvl>
+    <w:lvl w:ilvl="4" w:tplc="04090019" w:tentative="1">
+      <w:start w:val="1"/>
+      <w:numFmt w:val="lowerLetter"/>
+      <w:lvlText w:val="%5."/>
+      <w:lvlJc w:val="left"/>
+      <w:pPr>
+        <w:ind w:left="3600" w:hanging="360"/>
+      </w:pPr>
+    </w:lvl>
+    <w:lvl w:ilvl="5" w:tplc="0409001B" w:tentative="1">
+      <w:start w:val="1"/>
+      <w:numFmt w:val="lowerRoman"/>
+      <w:lvlText w:val="%6."/>
+      <w:lvlJc w:val="right"/>
+      <w:pPr>
+        <w:ind w:left="4320" w:hanging="180"/>
+      </w:pPr>
+    </w:lvl>
+    <w:lvl w:ilvl="6" w:tplc="0409000F" w:tentative="1">
+      <w:start w:val="1"/>
+      <w:numFmt w:val="decimal"/>
+      <w:lvlText w:val="%7."/>
+      <w:lvlJc w:val="left"/>
+      <w:pPr>
+        <w:ind w:left="5040" w:hanging="360"/>
+      </w:pPr>
+    </w:lvl>
+    <w:lvl w:ilvl="7" w:tplc="04090019" w:tentative="1">
+      <w:start w:val="1"/>
+      <w:numFmt w:val="lowerLetter"/>
+      <w:lvlText w:val="%8."/>
+      <w:lvlJc w:val="left"/>
+      <w:pPr>
+        <w:ind w:left="5760" w:hanging="360"/>
+      </w:pPr>
+    </w:lvl>
+    <w:lvl w:ilvl="8" w:tplc="0409001B" w:tentative="1">
+      <w:start w:val="1"/>
+      <w:numFmt w:val="lowerRoman"/>
+      <w:lvlText w:val="%9."/>
+      <w:lvlJc w:val="right"/>
+      <w:pPr>
+        <w:ind w:left="6480" w:hanging="180"/>
+      </w:pPr>
+    </w:lvl>
+  </w:abstractNum>
+  <w:abstractNum w:abstractNumId="5" w15:restartNumberingAfterBreak="0">
     <w:nsid w:val="12A579C8"/>
     <w:multiLevelType w:val="hybridMultilevel"/>
     <w:tmpl w:val="C76E3988"/>
@@ -8369,7 +8690,7 @@
       </w:pPr>
     </w:lvl>
   </w:abstractNum>
-  <w:abstractNum w:abstractNumId="5" w15:restartNumberingAfterBreak="0">
+  <w:abstractNum w:abstractNumId="6" w15:restartNumberingAfterBreak="0">
     <w:nsid w:val="13085C5A"/>
     <w:multiLevelType w:val="hybridMultilevel"/>
     <w:tmpl w:val="2B0E01EC"/>
@@ -8458,7 +8779,7 @@
       </w:pPr>
     </w:lvl>
   </w:abstractNum>
-  <w:abstractNum w:abstractNumId="6" w15:restartNumberingAfterBreak="0">
+  <w:abstractNum w:abstractNumId="7" w15:restartNumberingAfterBreak="0">
     <w:nsid w:val="15EB050B"/>
     <w:multiLevelType w:val="hybridMultilevel"/>
     <w:tmpl w:val="CC6E39F4"/>
@@ -8547,7 +8868,7 @@
       </w:pPr>
     </w:lvl>
   </w:abstractNum>
-  <w:abstractNum w:abstractNumId="7" w15:restartNumberingAfterBreak="0">
+  <w:abstractNum w:abstractNumId="8" w15:restartNumberingAfterBreak="0">
     <w:nsid w:val="1D2715B0"/>
     <w:multiLevelType w:val="hybridMultilevel"/>
     <w:tmpl w:val="6B564C30"/>
@@ -8636,7 +8957,7 @@
       </w:pPr>
     </w:lvl>
   </w:abstractNum>
-  <w:abstractNum w:abstractNumId="8" w15:restartNumberingAfterBreak="0">
+  <w:abstractNum w:abstractNumId="9" w15:restartNumberingAfterBreak="0">
     <w:nsid w:val="1D7E3187"/>
     <w:multiLevelType w:val="hybridMultilevel"/>
     <w:tmpl w:val="349E0D68"/>
@@ -8725,7 +9046,7 @@
       </w:pPr>
     </w:lvl>
   </w:abstractNum>
-  <w:abstractNum w:abstractNumId="9" w15:restartNumberingAfterBreak="0">
+  <w:abstractNum w:abstractNumId="10" w15:restartNumberingAfterBreak="0">
     <w:nsid w:val="1DC6734A"/>
     <w:multiLevelType w:val="hybridMultilevel"/>
     <w:tmpl w:val="35CA0E72"/>
@@ -8838,7 +9159,7 @@
       </w:rPr>
     </w:lvl>
   </w:abstractNum>
-  <w:abstractNum w:abstractNumId="10" w15:restartNumberingAfterBreak="0">
+  <w:abstractNum w:abstractNumId="11" w15:restartNumberingAfterBreak="0">
     <w:nsid w:val="1DD70731"/>
     <w:multiLevelType w:val="hybridMultilevel"/>
     <w:tmpl w:val="2B0E01EC"/>
@@ -8927,7 +9248,7 @@
       </w:pPr>
     </w:lvl>
   </w:abstractNum>
-  <w:abstractNum w:abstractNumId="11" w15:restartNumberingAfterBreak="0">
+  <w:abstractNum w:abstractNumId="12" w15:restartNumberingAfterBreak="0">
     <w:nsid w:val="21FA29EB"/>
     <w:multiLevelType w:val="hybridMultilevel"/>
     <w:tmpl w:val="C76E3988"/>
@@ -9016,7 +9337,7 @@
       </w:pPr>
     </w:lvl>
   </w:abstractNum>
-  <w:abstractNum w:abstractNumId="12" w15:restartNumberingAfterBreak="0">
+  <w:abstractNum w:abstractNumId="13" w15:restartNumberingAfterBreak="0">
     <w:nsid w:val="2A3E5764"/>
     <w:multiLevelType w:val="hybridMultilevel"/>
     <w:tmpl w:val="9FE6B3AE"/>
@@ -9105,7 +9426,7 @@
       </w:pPr>
     </w:lvl>
   </w:abstractNum>
-  <w:abstractNum w:abstractNumId="13" w15:restartNumberingAfterBreak="0">
+  <w:abstractNum w:abstractNumId="14" w15:restartNumberingAfterBreak="0">
     <w:nsid w:val="30A73AF6"/>
     <w:multiLevelType w:val="hybridMultilevel"/>
     <w:tmpl w:val="64BC03A4"/>
@@ -9194,7 +9515,7 @@
       </w:pPr>
     </w:lvl>
   </w:abstractNum>
-  <w:abstractNum w:abstractNumId="14" w15:restartNumberingAfterBreak="0">
+  <w:abstractNum w:abstractNumId="15" w15:restartNumberingAfterBreak="0">
     <w:nsid w:val="35A96340"/>
     <w:multiLevelType w:val="hybridMultilevel"/>
     <w:tmpl w:val="56186354"/>
@@ -9283,7 +9604,7 @@
       </w:pPr>
     </w:lvl>
   </w:abstractNum>
-  <w:abstractNum w:abstractNumId="15" w15:restartNumberingAfterBreak="0">
+  <w:abstractNum w:abstractNumId="16" w15:restartNumberingAfterBreak="0">
     <w:nsid w:val="362608E7"/>
     <w:multiLevelType w:val="hybridMultilevel"/>
     <w:tmpl w:val="35CA0E72"/>
@@ -9396,7 +9717,7 @@
       </w:rPr>
     </w:lvl>
   </w:abstractNum>
-  <w:abstractNum w:abstractNumId="16" w15:restartNumberingAfterBreak="0">
+  <w:abstractNum w:abstractNumId="17" w15:restartNumberingAfterBreak="0">
     <w:nsid w:val="36966515"/>
     <w:multiLevelType w:val="hybridMultilevel"/>
     <w:tmpl w:val="6916E314"/>
@@ -9485,7 +9806,7 @@
       </w:pPr>
     </w:lvl>
   </w:abstractNum>
-  <w:abstractNum w:abstractNumId="17" w15:restartNumberingAfterBreak="0">
+  <w:abstractNum w:abstractNumId="18" w15:restartNumberingAfterBreak="0">
     <w:nsid w:val="3BC11C53"/>
     <w:multiLevelType w:val="hybridMultilevel"/>
     <w:tmpl w:val="26E8E89A"/>
@@ -9574,7 +9895,7 @@
       </w:pPr>
     </w:lvl>
   </w:abstractNum>
-  <w:abstractNum w:abstractNumId="18" w15:restartNumberingAfterBreak="0">
+  <w:abstractNum w:abstractNumId="19" w15:restartNumberingAfterBreak="0">
     <w:nsid w:val="3FCD6DDE"/>
     <w:multiLevelType w:val="hybridMultilevel"/>
     <w:tmpl w:val="D2ACCAD4"/>
@@ -9663,7 +9984,7 @@
       </w:pPr>
     </w:lvl>
   </w:abstractNum>
-  <w:abstractNum w:abstractNumId="19" w15:restartNumberingAfterBreak="0">
+  <w:abstractNum w:abstractNumId="20" w15:restartNumberingAfterBreak="0">
     <w:nsid w:val="41B2018F"/>
     <w:multiLevelType w:val="hybridMultilevel"/>
     <w:tmpl w:val="26E8E89A"/>
@@ -9752,7 +10073,7 @@
       </w:pPr>
     </w:lvl>
   </w:abstractNum>
-  <w:abstractNum w:abstractNumId="20" w15:restartNumberingAfterBreak="0">
+  <w:abstractNum w:abstractNumId="21" w15:restartNumberingAfterBreak="0">
     <w:nsid w:val="44FB1437"/>
     <w:multiLevelType w:val="hybridMultilevel"/>
     <w:tmpl w:val="7580391E"/>
@@ -9841,7 +10162,7 @@
       </w:pPr>
     </w:lvl>
   </w:abstractNum>
-  <w:abstractNum w:abstractNumId="21" w15:restartNumberingAfterBreak="0">
+  <w:abstractNum w:abstractNumId="22" w15:restartNumberingAfterBreak="0">
     <w:nsid w:val="466F4A03"/>
     <w:multiLevelType w:val="hybridMultilevel"/>
     <w:tmpl w:val="26E8E89A"/>
@@ -9930,7 +10251,7 @@
       </w:pPr>
     </w:lvl>
   </w:abstractNum>
-  <w:abstractNum w:abstractNumId="22" w15:restartNumberingAfterBreak="0">
+  <w:abstractNum w:abstractNumId="23" w15:restartNumberingAfterBreak="0">
     <w:nsid w:val="49E62E91"/>
     <w:multiLevelType w:val="hybridMultilevel"/>
     <w:tmpl w:val="26E8E89A"/>
@@ -10019,7 +10340,185 @@
       </w:pPr>
     </w:lvl>
   </w:abstractNum>
-  <w:abstractNum w:abstractNumId="23" w15:restartNumberingAfterBreak="0">
+  <w:abstractNum w:abstractNumId="24" w15:restartNumberingAfterBreak="0">
+    <w:nsid w:val="4A6830A7"/>
+    <w:multiLevelType w:val="hybridMultilevel"/>
+    <w:tmpl w:val="56186354"/>
+    <w:lvl w:ilvl="0" w:tplc="0409000F">
+      <w:start w:val="1"/>
+      <w:numFmt w:val="decimal"/>
+      <w:lvlText w:val="%1."/>
+      <w:lvlJc w:val="left"/>
+      <w:pPr>
+        <w:ind w:left="720" w:hanging="360"/>
+      </w:pPr>
+      <w:rPr>
+        <w:rFonts w:hint="default"/>
+      </w:rPr>
+    </w:lvl>
+    <w:lvl w:ilvl="1" w:tplc="04090019" w:tentative="1">
+      <w:start w:val="1"/>
+      <w:numFmt w:val="lowerLetter"/>
+      <w:lvlText w:val="%2."/>
+      <w:lvlJc w:val="left"/>
+      <w:pPr>
+        <w:ind w:left="1440" w:hanging="360"/>
+      </w:pPr>
+    </w:lvl>
+    <w:lvl w:ilvl="2" w:tplc="0409001B" w:tentative="1">
+      <w:start w:val="1"/>
+      <w:numFmt w:val="lowerRoman"/>
+      <w:lvlText w:val="%3."/>
+      <w:lvlJc w:val="right"/>
+      <w:pPr>
+        <w:ind w:left="2160" w:hanging="180"/>
+      </w:pPr>
+    </w:lvl>
+    <w:lvl w:ilvl="3" w:tplc="0409000F" w:tentative="1">
+      <w:start w:val="1"/>
+      <w:numFmt w:val="decimal"/>
+      <w:lvlText w:val="%4."/>
+      <w:lvlJc w:val="left"/>
+      <w:pPr>
+        <w:ind w:left="2880" w:hanging="360"/>
+      </w:pPr>
+    </w:lvl>
+    <w:lvl w:ilvl="4" w:tplc="04090019" w:tentative="1">
+      <w:start w:val="1"/>
+      <w:numFmt w:val="lowerLetter"/>
+      <w:lvlText w:val="%5."/>
+      <w:lvlJc w:val="left"/>
+      <w:pPr>
+        <w:ind w:left="3600" w:hanging="360"/>
+      </w:pPr>
+    </w:lvl>
+    <w:lvl w:ilvl="5" w:tplc="0409001B" w:tentative="1">
+      <w:start w:val="1"/>
+      <w:numFmt w:val="lowerRoman"/>
+      <w:lvlText w:val="%6."/>
+      <w:lvlJc w:val="right"/>
+      <w:pPr>
+        <w:ind w:left="4320" w:hanging="180"/>
+      </w:pPr>
+    </w:lvl>
+    <w:lvl w:ilvl="6" w:tplc="0409000F" w:tentative="1">
+      <w:start w:val="1"/>
+      <w:numFmt w:val="decimal"/>
+      <w:lvlText w:val="%7."/>
+      <w:lvlJc w:val="left"/>
+      <w:pPr>
+        <w:ind w:left="5040" w:hanging="360"/>
+      </w:pPr>
+    </w:lvl>
+    <w:lvl w:ilvl="7" w:tplc="04090019" w:tentative="1">
+      <w:start w:val="1"/>
+      <w:numFmt w:val="lowerLetter"/>
+      <w:lvlText w:val="%8."/>
+      <w:lvlJc w:val="left"/>
+      <w:pPr>
+        <w:ind w:left="5760" w:hanging="360"/>
+      </w:pPr>
+    </w:lvl>
+    <w:lvl w:ilvl="8" w:tplc="0409001B" w:tentative="1">
+      <w:start w:val="1"/>
+      <w:numFmt w:val="lowerRoman"/>
+      <w:lvlText w:val="%9."/>
+      <w:lvlJc w:val="right"/>
+      <w:pPr>
+        <w:ind w:left="6480" w:hanging="180"/>
+      </w:pPr>
+    </w:lvl>
+  </w:abstractNum>
+  <w:abstractNum w:abstractNumId="25" w15:restartNumberingAfterBreak="0">
+    <w:nsid w:val="4B4E3F83"/>
+    <w:multiLevelType w:val="hybridMultilevel"/>
+    <w:tmpl w:val="9CE200FA"/>
+    <w:lvl w:ilvl="0" w:tplc="0409000F">
+      <w:start w:val="1"/>
+      <w:numFmt w:val="decimal"/>
+      <w:lvlText w:val="%1."/>
+      <w:lvlJc w:val="left"/>
+      <w:pPr>
+        <w:ind w:left="720" w:hanging="360"/>
+      </w:pPr>
+      <w:rPr>
+        <w:rFonts w:hint="default"/>
+      </w:rPr>
+    </w:lvl>
+    <w:lvl w:ilvl="1" w:tplc="04090019" w:tentative="1">
+      <w:start w:val="1"/>
+      <w:numFmt w:val="lowerLetter"/>
+      <w:lvlText w:val="%2."/>
+      <w:lvlJc w:val="left"/>
+      <w:pPr>
+        <w:ind w:left="1440" w:hanging="360"/>
+      </w:pPr>
+    </w:lvl>
+    <w:lvl w:ilvl="2" w:tplc="0409001B" w:tentative="1">
+      <w:start w:val="1"/>
+      <w:numFmt w:val="lowerRoman"/>
+      <w:lvlText w:val="%3."/>
+      <w:lvlJc w:val="right"/>
+      <w:pPr>
+        <w:ind w:left="2160" w:hanging="180"/>
+      </w:pPr>
+    </w:lvl>
+    <w:lvl w:ilvl="3" w:tplc="0409000F" w:tentative="1">
+      <w:start w:val="1"/>
+      <w:numFmt w:val="decimal"/>
+      <w:lvlText w:val="%4."/>
+      <w:lvlJc w:val="left"/>
+      <w:pPr>
+        <w:ind w:left="2880" w:hanging="360"/>
+      </w:pPr>
+    </w:lvl>
+    <w:lvl w:ilvl="4" w:tplc="04090019" w:tentative="1">
+      <w:start w:val="1"/>
+      <w:numFmt w:val="lowerLetter"/>
+      <w:lvlText w:val="%5."/>
+      <w:lvlJc w:val="left"/>
+      <w:pPr>
+        <w:ind w:left="3600" w:hanging="360"/>
+      </w:pPr>
+    </w:lvl>
+    <w:lvl w:ilvl="5" w:tplc="0409001B" w:tentative="1">
+      <w:start w:val="1"/>
+      <w:numFmt w:val="lowerRoman"/>
+      <w:lvlText w:val="%6."/>
+      <w:lvlJc w:val="right"/>
+      <w:pPr>
+        <w:ind w:left="4320" w:hanging="180"/>
+      </w:pPr>
+    </w:lvl>
+    <w:lvl w:ilvl="6" w:tplc="0409000F" w:tentative="1">
+      <w:start w:val="1"/>
+      <w:numFmt w:val="decimal"/>
+      <w:lvlText w:val="%7."/>
+      <w:lvlJc w:val="left"/>
+      <w:pPr>
+        <w:ind w:left="5040" w:hanging="360"/>
+      </w:pPr>
+    </w:lvl>
+    <w:lvl w:ilvl="7" w:tplc="04090019" w:tentative="1">
+      <w:start w:val="1"/>
+      <w:numFmt w:val="lowerLetter"/>
+      <w:lvlText w:val="%8."/>
+      <w:lvlJc w:val="left"/>
+      <w:pPr>
+        <w:ind w:left="5760" w:hanging="360"/>
+      </w:pPr>
+    </w:lvl>
+    <w:lvl w:ilvl="8" w:tplc="0409001B" w:tentative="1">
+      <w:start w:val="1"/>
+      <w:numFmt w:val="lowerRoman"/>
+      <w:lvlText w:val="%9."/>
+      <w:lvlJc w:val="right"/>
+      <w:pPr>
+        <w:ind w:left="6480" w:hanging="180"/>
+      </w:pPr>
+    </w:lvl>
+  </w:abstractNum>
+  <w:abstractNum w:abstractNumId="26" w15:restartNumberingAfterBreak="0">
     <w:nsid w:val="4BF11945"/>
     <w:multiLevelType w:val="hybridMultilevel"/>
     <w:tmpl w:val="8E828E8E"/>
@@ -10108,7 +10607,96 @@
       </w:pPr>
     </w:lvl>
   </w:abstractNum>
-  <w:abstractNum w:abstractNumId="24" w15:restartNumberingAfterBreak="0">
+  <w:abstractNum w:abstractNumId="27" w15:restartNumberingAfterBreak="0">
+    <w:nsid w:val="4C190E3B"/>
+    <w:multiLevelType w:val="hybridMultilevel"/>
+    <w:tmpl w:val="9CE200FA"/>
+    <w:lvl w:ilvl="0" w:tplc="0409000F">
+      <w:start w:val="1"/>
+      <w:numFmt w:val="decimal"/>
+      <w:lvlText w:val="%1."/>
+      <w:lvlJc w:val="left"/>
+      <w:pPr>
+        <w:ind w:left="720" w:hanging="360"/>
+      </w:pPr>
+      <w:rPr>
+        <w:rFonts w:hint="default"/>
+      </w:rPr>
+    </w:lvl>
+    <w:lvl w:ilvl="1" w:tplc="04090019" w:tentative="1">
+      <w:start w:val="1"/>
+      <w:numFmt w:val="lowerLetter"/>
+      <w:lvlText w:val="%2."/>
+      <w:lvlJc w:val="left"/>
+      <w:pPr>
+        <w:ind w:left="1440" w:hanging="360"/>
+      </w:pPr>
+    </w:lvl>
+    <w:lvl w:ilvl="2" w:tplc="0409001B" w:tentative="1">
+      <w:start w:val="1"/>
+      <w:numFmt w:val="lowerRoman"/>
+      <w:lvlText w:val="%3."/>
+      <w:lvlJc w:val="right"/>
+      <w:pPr>
+        <w:ind w:left="2160" w:hanging="180"/>
+      </w:pPr>
+    </w:lvl>
+    <w:lvl w:ilvl="3" w:tplc="0409000F" w:tentative="1">
+      <w:start w:val="1"/>
+      <w:numFmt w:val="decimal"/>
+      <w:lvlText w:val="%4."/>
+      <w:lvlJc w:val="left"/>
+      <w:pPr>
+        <w:ind w:left="2880" w:hanging="360"/>
+      </w:pPr>
+    </w:lvl>
+    <w:lvl w:ilvl="4" w:tplc="04090019" w:tentative="1">
+      <w:start w:val="1"/>
+      <w:numFmt w:val="lowerLetter"/>
+      <w:lvlText w:val="%5."/>
+      <w:lvlJc w:val="left"/>
+      <w:pPr>
+        <w:ind w:left="3600" w:hanging="360"/>
+      </w:pPr>
+    </w:lvl>
+    <w:lvl w:ilvl="5" w:tplc="0409001B" w:tentative="1">
+      <w:start w:val="1"/>
+      <w:numFmt w:val="lowerRoman"/>
+      <w:lvlText w:val="%6."/>
+      <w:lvlJc w:val="right"/>
+      <w:pPr>
+        <w:ind w:left="4320" w:hanging="180"/>
+      </w:pPr>
+    </w:lvl>
+    <w:lvl w:ilvl="6" w:tplc="0409000F" w:tentative="1">
+      <w:start w:val="1"/>
+      <w:numFmt w:val="decimal"/>
+      <w:lvlText w:val="%7."/>
+      <w:lvlJc w:val="left"/>
+      <w:pPr>
+        <w:ind w:left="5040" w:hanging="360"/>
+      </w:pPr>
+    </w:lvl>
+    <w:lvl w:ilvl="7" w:tplc="04090019" w:tentative="1">
+      <w:start w:val="1"/>
+      <w:numFmt w:val="lowerLetter"/>
+      <w:lvlText w:val="%8."/>
+      <w:lvlJc w:val="left"/>
+      <w:pPr>
+        <w:ind w:left="5760" w:hanging="360"/>
+      </w:pPr>
+    </w:lvl>
+    <w:lvl w:ilvl="8" w:tplc="0409001B" w:tentative="1">
+      <w:start w:val="1"/>
+      <w:numFmt w:val="lowerRoman"/>
+      <w:lvlText w:val="%9."/>
+      <w:lvlJc w:val="right"/>
+      <w:pPr>
+        <w:ind w:left="6480" w:hanging="180"/>
+      </w:pPr>
+    </w:lvl>
+  </w:abstractNum>
+  <w:abstractNum w:abstractNumId="28" w15:restartNumberingAfterBreak="0">
     <w:nsid w:val="51625130"/>
     <w:multiLevelType w:val="hybridMultilevel"/>
     <w:tmpl w:val="C0B8D828"/>
@@ -10194,7 +10782,7 @@
       </w:pPr>
     </w:lvl>
   </w:abstractNum>
-  <w:abstractNum w:abstractNumId="25" w15:restartNumberingAfterBreak="0">
+  <w:abstractNum w:abstractNumId="29" w15:restartNumberingAfterBreak="0">
     <w:nsid w:val="52FF4DA6"/>
     <w:multiLevelType w:val="hybridMultilevel"/>
     <w:tmpl w:val="F508EF5E"/>
@@ -10283,7 +10871,7 @@
       </w:pPr>
     </w:lvl>
   </w:abstractNum>
-  <w:abstractNum w:abstractNumId="26" w15:restartNumberingAfterBreak="0">
+  <w:abstractNum w:abstractNumId="30" w15:restartNumberingAfterBreak="0">
     <w:nsid w:val="57632648"/>
     <w:multiLevelType w:val="hybridMultilevel"/>
     <w:tmpl w:val="06426EBC"/>
@@ -10372,7 +10960,7 @@
       </w:pPr>
     </w:lvl>
   </w:abstractNum>
-  <w:abstractNum w:abstractNumId="27" w15:restartNumberingAfterBreak="0">
+  <w:abstractNum w:abstractNumId="31" w15:restartNumberingAfterBreak="0">
     <w:nsid w:val="5A0F42E4"/>
     <w:multiLevelType w:val="hybridMultilevel"/>
     <w:tmpl w:val="54FA79EA"/>
@@ -10485,7 +11073,7 @@
       </w:rPr>
     </w:lvl>
   </w:abstractNum>
-  <w:abstractNum w:abstractNumId="28" w15:restartNumberingAfterBreak="0">
+  <w:abstractNum w:abstractNumId="32" w15:restartNumberingAfterBreak="0">
     <w:nsid w:val="5CB84EA4"/>
     <w:multiLevelType w:val="hybridMultilevel"/>
     <w:tmpl w:val="25FED726"/>
@@ -10574,7 +11162,7 @@
       </w:pPr>
     </w:lvl>
   </w:abstractNum>
-  <w:abstractNum w:abstractNumId="29" w15:restartNumberingAfterBreak="0">
+  <w:abstractNum w:abstractNumId="33" w15:restartNumberingAfterBreak="0">
     <w:nsid w:val="5CC002E5"/>
     <w:multiLevelType w:val="hybridMultilevel"/>
     <w:tmpl w:val="95543B90"/>
@@ -10687,7 +11275,7 @@
       </w:rPr>
     </w:lvl>
   </w:abstractNum>
-  <w:abstractNum w:abstractNumId="30" w15:restartNumberingAfterBreak="0">
+  <w:abstractNum w:abstractNumId="34" w15:restartNumberingAfterBreak="0">
     <w:nsid w:val="609B5950"/>
     <w:multiLevelType w:val="hybridMultilevel"/>
     <w:tmpl w:val="3ECEEAAA"/>
@@ -10773,7 +11361,7 @@
       </w:pPr>
     </w:lvl>
   </w:abstractNum>
-  <w:abstractNum w:abstractNumId="31" w15:restartNumberingAfterBreak="0">
+  <w:abstractNum w:abstractNumId="35" w15:restartNumberingAfterBreak="0">
     <w:nsid w:val="61414C60"/>
     <w:multiLevelType w:val="hybridMultilevel"/>
     <w:tmpl w:val="9CE200FA"/>
@@ -10862,7 +11450,7 @@
       </w:pPr>
     </w:lvl>
   </w:abstractNum>
-  <w:abstractNum w:abstractNumId="32" w15:restartNumberingAfterBreak="0">
+  <w:abstractNum w:abstractNumId="36" w15:restartNumberingAfterBreak="0">
     <w:nsid w:val="62227CE7"/>
     <w:multiLevelType w:val="hybridMultilevel"/>
     <w:tmpl w:val="DED4E416"/>
@@ -10951,7 +11539,7 @@
       </w:pPr>
     </w:lvl>
   </w:abstractNum>
-  <w:abstractNum w:abstractNumId="33" w15:restartNumberingAfterBreak="0">
+  <w:abstractNum w:abstractNumId="37" w15:restartNumberingAfterBreak="0">
     <w:nsid w:val="672B1B14"/>
     <w:multiLevelType w:val="hybridMultilevel"/>
     <w:tmpl w:val="55CCEA18"/>
@@ -11040,7 +11628,7 @@
       </w:pPr>
     </w:lvl>
   </w:abstractNum>
-  <w:abstractNum w:abstractNumId="34" w15:restartNumberingAfterBreak="0">
+  <w:abstractNum w:abstractNumId="38" w15:restartNumberingAfterBreak="0">
     <w:nsid w:val="67323CB0"/>
     <w:multiLevelType w:val="hybridMultilevel"/>
     <w:tmpl w:val="DED4E416"/>
@@ -11129,7 +11717,7 @@
       </w:pPr>
     </w:lvl>
   </w:abstractNum>
-  <w:abstractNum w:abstractNumId="35" w15:restartNumberingAfterBreak="0">
+  <w:abstractNum w:abstractNumId="39" w15:restartNumberingAfterBreak="0">
     <w:nsid w:val="689278FE"/>
     <w:multiLevelType w:val="multilevel"/>
     <w:tmpl w:val="00921E16"/>
@@ -11243,7 +11831,7 @@
       </w:pPr>
     </w:lvl>
   </w:abstractNum>
-  <w:abstractNum w:abstractNumId="36" w15:restartNumberingAfterBreak="0">
+  <w:abstractNum w:abstractNumId="40" w15:restartNumberingAfterBreak="0">
     <w:nsid w:val="723A724D"/>
     <w:multiLevelType w:val="hybridMultilevel"/>
     <w:tmpl w:val="F508EF5E"/>
@@ -11332,7 +11920,7 @@
       </w:pPr>
     </w:lvl>
   </w:abstractNum>
-  <w:abstractNum w:abstractNumId="37" w15:restartNumberingAfterBreak="0">
+  <w:abstractNum w:abstractNumId="41" w15:restartNumberingAfterBreak="0">
     <w:nsid w:val="75E94F4F"/>
     <w:multiLevelType w:val="hybridMultilevel"/>
     <w:tmpl w:val="A094BD9A"/>
@@ -11421,7 +12009,7 @@
       </w:pPr>
     </w:lvl>
   </w:abstractNum>
-  <w:abstractNum w:abstractNumId="38" w15:restartNumberingAfterBreak="0">
+  <w:abstractNum w:abstractNumId="42" w15:restartNumberingAfterBreak="0">
     <w:nsid w:val="776A6E44"/>
     <w:multiLevelType w:val="hybridMultilevel"/>
     <w:tmpl w:val="8E828E8E"/>
@@ -11510,7 +12098,7 @@
       </w:pPr>
     </w:lvl>
   </w:abstractNum>
-  <w:abstractNum w:abstractNumId="39" w15:restartNumberingAfterBreak="0">
+  <w:abstractNum w:abstractNumId="43" w15:restartNumberingAfterBreak="0">
     <w:nsid w:val="77C17778"/>
     <w:multiLevelType w:val="hybridMultilevel"/>
     <w:tmpl w:val="A70E5494"/>
@@ -11599,7 +12187,7 @@
       </w:pPr>
     </w:lvl>
   </w:abstractNum>
-  <w:abstractNum w:abstractNumId="40" w15:restartNumberingAfterBreak="0">
+  <w:abstractNum w:abstractNumId="44" w15:restartNumberingAfterBreak="0">
     <w:nsid w:val="7E752511"/>
     <w:multiLevelType w:val="hybridMultilevel"/>
     <w:tmpl w:val="70027778"/>
@@ -11692,131 +12280,143 @@
     <w:abstractNumId w:val="0"/>
   </w:num>
   <w:num w:numId="2">
-    <w:abstractNumId w:val="29"/>
+    <w:abstractNumId w:val="33"/>
   </w:num>
   <w:num w:numId="3">
-    <w:abstractNumId w:val="9"/>
+    <w:abstractNumId w:val="10"/>
   </w:num>
   <w:num w:numId="4">
+    <w:abstractNumId w:val="16"/>
+  </w:num>
+  <w:num w:numId="5">
+    <w:abstractNumId w:val="39"/>
+  </w:num>
+  <w:num w:numId="6">
+    <w:abstractNumId w:val="31"/>
+  </w:num>
+  <w:num w:numId="7">
+    <w:abstractNumId w:val="38"/>
+  </w:num>
+  <w:num w:numId="8">
+    <w:abstractNumId w:val="22"/>
+  </w:num>
+  <w:num w:numId="9">
+    <w:abstractNumId w:val="30"/>
+  </w:num>
+  <w:num w:numId="10">
+    <w:abstractNumId w:val="26"/>
+  </w:num>
+  <w:num w:numId="11">
+    <w:abstractNumId w:val="35"/>
+  </w:num>
+  <w:num w:numId="12">
     <w:abstractNumId w:val="15"/>
   </w:num>
-  <w:num w:numId="5">
-    <w:abstractNumId w:val="35"/>
-  </w:num>
-  <w:num w:numId="6">
-    <w:abstractNumId w:val="27"/>
-  </w:num>
-  <w:num w:numId="7">
-    <w:abstractNumId w:val="34"/>
-  </w:num>
-  <w:num w:numId="8">
-    <w:abstractNumId w:val="21"/>
-  </w:num>
-  <w:num w:numId="9">
-    <w:abstractNumId w:val="26"/>
-  </w:num>
-  <w:num w:numId="10">
-    <w:abstractNumId w:val="23"/>
-  </w:num>
-  <w:num w:numId="11">
-    <w:abstractNumId w:val="31"/>
-  </w:num>
-  <w:num w:numId="12">
-    <w:abstractNumId w:val="14"/>
-  </w:num>
   <w:num w:numId="13">
-    <w:abstractNumId w:val="39"/>
+    <w:abstractNumId w:val="43"/>
   </w:num>
   <w:num w:numId="14">
     <w:abstractNumId w:val="3"/>
   </w:num>
   <w:num w:numId="15">
-    <w:abstractNumId w:val="36"/>
+    <w:abstractNumId w:val="40"/>
   </w:num>
   <w:num w:numId="16">
-    <w:abstractNumId w:val="18"/>
+    <w:abstractNumId w:val="19"/>
   </w:num>
   <w:num w:numId="17">
+    <w:abstractNumId w:val="7"/>
+  </w:num>
+  <w:num w:numId="18">
+    <w:abstractNumId w:val="9"/>
+  </w:num>
+  <w:num w:numId="19">
+    <w:abstractNumId w:val="5"/>
+  </w:num>
+  <w:num w:numId="20">
+    <w:abstractNumId w:val="8"/>
+  </w:num>
+  <w:num w:numId="21">
+    <w:abstractNumId w:val="37"/>
+  </w:num>
+  <w:num w:numId="22">
+    <w:abstractNumId w:val="11"/>
+  </w:num>
+  <w:num w:numId="23">
+    <w:abstractNumId w:val="17"/>
+  </w:num>
+  <w:num w:numId="24">
     <w:abstractNumId w:val="6"/>
   </w:num>
-  <w:num w:numId="18">
-    <w:abstractNumId w:val="8"/>
+  <w:num w:numId="25">
+    <w:abstractNumId w:val="21"/>
   </w:num>
-  <w:num w:numId="19">
-    <w:abstractNumId w:val="4"/>
+  <w:num w:numId="26">
+    <w:abstractNumId w:val="14"/>
   </w:num>
-  <w:num w:numId="20">
-    <w:abstractNumId w:val="7"/>
+  <w:num w:numId="27">
+    <w:abstractNumId w:val="32"/>
   </w:num>
-  <w:num w:numId="21">
-    <w:abstractNumId w:val="33"/>
+  <w:num w:numId="28">
+    <w:abstractNumId w:val="44"/>
   </w:num>
-  <w:num w:numId="22">
-    <w:abstractNumId w:val="10"/>
+  <w:num w:numId="29">
+    <w:abstractNumId w:val="13"/>
   </w:num>
-  <w:num w:numId="23">
-    <w:abstractNumId w:val="16"/>
+  <w:num w:numId="30">
+    <w:abstractNumId w:val="41"/>
   </w:num>
-  <w:num w:numId="24">
-    <w:abstractNumId w:val="5"/>
-  </w:num>
-  <w:num w:numId="25">
+  <w:num w:numId="31">
     <w:abstractNumId w:val="20"/>
   </w:num>
-  <w:num w:numId="26">
-    <w:abstractNumId w:val="13"/>
-  </w:num>
-  <w:num w:numId="27">
-    <w:abstractNumId w:val="28"/>
-  </w:num>
-  <w:num w:numId="28">
-    <w:abstractNumId w:val="40"/>
-  </w:num>
-  <w:num w:numId="29">
-    <w:abstractNumId w:val="12"/>
-  </w:num>
-  <w:num w:numId="30">
-    <w:abstractNumId w:val="37"/>
-  </w:num>
-  <w:num w:numId="31">
-    <w:abstractNumId w:val="19"/>
-  </w:num>
   <w:num w:numId="32">
-    <w:abstractNumId w:val="38"/>
+    <w:abstractNumId w:val="42"/>
   </w:num>
   <w:num w:numId="33">
-    <w:abstractNumId w:val="30"/>
+    <w:abstractNumId w:val="34"/>
   </w:num>
   <w:num w:numId="34">
     <w:abstractNumId w:val="2"/>
   </w:num>
   <w:num w:numId="35">
-    <w:abstractNumId w:val="24"/>
+    <w:abstractNumId w:val="28"/>
   </w:num>
   <w:num w:numId="36">
     <w:abstractNumId w:val="1"/>
   </w:num>
   <w:num w:numId="37">
+    <w:abstractNumId w:val="29"/>
+  </w:num>
+  <w:num w:numId="38">
+    <w:abstractNumId w:val="12"/>
+  </w:num>
+  <w:num w:numId="39">
+    <w:abstractNumId w:val="36"/>
+  </w:num>
+  <w:num w:numId="40">
+    <w:abstractNumId w:val="18"/>
+  </w:num>
+  <w:num w:numId="41">
+    <w:abstractNumId w:val="23"/>
+  </w:num>
+  <w:num w:numId="42">
+    <w:abstractNumId w:val="27"/>
+  </w:num>
+  <w:num w:numId="43">
+    <w:abstractNumId w:val="4"/>
+  </w:num>
+  <w:num w:numId="44">
     <w:abstractNumId w:val="25"/>
   </w:num>
-  <w:num w:numId="38">
-    <w:abstractNumId w:val="11"/>
-  </w:num>
-  <w:num w:numId="39">
-    <w:abstractNumId w:val="32"/>
-  </w:num>
-  <w:num w:numId="40">
-    <w:abstractNumId w:val="17"/>
-  </w:num>
-  <w:num w:numId="41">
-    <w:abstractNumId w:val="22"/>
+  <w:num w:numId="45">
+    <w:abstractNumId w:val="24"/>
   </w:num>
   <w:numIdMacAtCleanup w:val="30"/>
 </w:numbering>
 </file>
 
 <file path=word/styles.xml><?xml version="1.0" encoding="utf-8"?>
-<w:styles xmlns:mc="http://schemas.openxmlformats.org/markup-compatibility/2006" xmlns:r="http://schemas.openxmlformats.org/officeDocument/2006/relationships" xmlns:w="http://schemas.openxmlformats.org/wordprocessingml/2006/main" xmlns:w14="http://schemas.microsoft.com/office/word/2010/wordml" xmlns:w15="http://schemas.microsoft.com/office/word/2012/wordml" xmlns:w16cid="http://schemas.microsoft.com/office/word/2016/wordml/cid" xmlns:w16se="http://schemas.microsoft.com/office/word/2015/wordml/symex" mc:Ignorable="w14 w15 w16se w16cid">
+<w:styles xmlns:mc="http://schemas.openxmlformats.org/markup-compatibility/2006" xmlns:r="http://schemas.openxmlformats.org/officeDocument/2006/relationships" xmlns:w="http://schemas.openxmlformats.org/wordprocessingml/2006/main" xmlns:w14="http://schemas.microsoft.com/office/word/2010/wordml" xmlns:w15="http://schemas.microsoft.com/office/word/2012/wordml" xmlns:w16cex="http://schemas.microsoft.com/office/word/2018/wordml/cex" xmlns:w16cid="http://schemas.microsoft.com/office/word/2016/wordml/cid" xmlns:w16="http://schemas.microsoft.com/office/word/2018/wordml" xmlns:w16se="http://schemas.microsoft.com/office/word/2015/wordml/symex" mc:Ignorable="w14 w15 w16se w16cid w16 w16cex">
   <w:docDefaults>
     <w:rPrDefault>
       <w:rPr>
@@ -11826,7 +12426,7 @@
     </w:rPrDefault>
     <w:pPrDefault/>
   </w:docDefaults>
-  <w:latentStyles w:defLockedState="0" w:defUIPriority="99" w:defSemiHidden="0" w:defUnhideWhenUsed="0" w:defQFormat="0" w:count="375">
+  <w:latentStyles w:defLockedState="0" w:defUIPriority="99" w:defSemiHidden="0" w:defUnhideWhenUsed="0" w:defQFormat="0" w:count="376">
     <w:lsdException w:name="Normal" w:uiPriority="0" w:qFormat="1"/>
     <w:lsdException w:name="heading 1" w:uiPriority="9" w:qFormat="1"/>
     <w:lsdException w:name="heading 2" w:uiPriority="9" w:qFormat="1"/>
@@ -12200,6 +12800,7 @@
     <w:lsdException w:name="List Table 7 Colorful Accent 6" w:uiPriority="52"/>
     <w:lsdException w:name="Mention" w:semiHidden="1" w:unhideWhenUsed="1"/>
     <w:lsdException w:name="Smart Hyperlink" w:semiHidden="1" w:unhideWhenUsed="1"/>
+    <w:lsdException w:name="Smart Link" w:semiHidden="1" w:unhideWhenUsed="1"/>
   </w:latentStyles>
   <w:style w:type="paragraph" w:default="1" w:styleId="Normal">
     <w:name w:val="Normal"/>

</xml_diff>